<commit_message>
Final Draft of SDD
</commit_message>
<xml_diff>
--- a/Master SDD (Final Version).docx
+++ b/Master SDD (Final Version).docx
@@ -1075,7 +1075,25 @@
         <w:t xml:space="preserve">a </w:t>
       </w:r>
       <w:r>
-        <w:t xml:space="preserve">BMS IC which </w:t>
+        <w:t xml:space="preserve">BMS IC </w:t>
+      </w:r>
+      <w:r>
+        <w:t xml:space="preserve">from the </w:t>
+      </w:r>
+      <w:r>
+        <w:rPr>
+          <w:szCs w:val="24"/>
+        </w:rPr>
+        <w:t xml:space="preserve">TI-BQ769x0 </w:t>
+      </w:r>
+      <w:r>
+        <w:rPr>
+          <w:szCs w:val="24"/>
+        </w:rPr>
+        <w:t xml:space="preserve">family </w:t>
+      </w:r>
+      <w:r>
+        <w:t xml:space="preserve">which </w:t>
       </w:r>
       <w:r>
         <w:t>will handle cell balancing and battery protection features</w:t>
@@ -1090,7 +1108,13 @@
         <w:t xml:space="preserve">a </w:t>
       </w:r>
       <w:r>
-        <w:t>barrel jack. The dual voltage DC output will be handled by DC-DC converts that will create t</w:t>
+        <w:t>barrel jack. The dual voltage DC output will be handled by DC-DC convert</w:t>
+      </w:r>
+      <w:r>
+        <w:t>er</w:t>
+      </w:r>
+      <w:r>
+        <w:t xml:space="preserve"> that will create t</w:t>
       </w:r>
       <w:r>
         <w:t>wo</w:t>
@@ -1111,7 +1135,13 @@
         <w:t>GLV</w:t>
       </w:r>
       <w:r>
-        <w:t xml:space="preserve">. The logs will be written to an onboard SD card for the user to be able to review later. The following sections of this document cover functionality, inputs &amp; outputs, use case, physical description &amp; UI, development </w:t>
+        <w:t>. The logs will be written to an onboard SD card</w:t>
+      </w:r>
+      <w:r>
+        <w:t xml:space="preserve"> as a .csv file</w:t>
+      </w:r>
+      <w:r>
+        <w:t xml:space="preserve"> for the user to be able to review later. The following sections of this document cover functionality, inputs &amp; outputs, use case, physical description &amp; UI, development </w:t>
       </w:r>
       <w:r>
         <w:t>versus</w:t>
@@ -1202,7 +1232,43 @@
         <w:rPr>
           <w:szCs w:val="24"/>
         </w:rPr>
-        <w:t>Low Voltage Power Supply is a compact and rechargeable, dual-output power supply that will assist the Aztec Electric Racing team by powering the vehicle’s on-board, low-voltage electronics during competition. The internal battery management system protects the power supply against short circuits, overcharging and over-discharging, and damage from high temperatures. The microcontroller interfaces with the BMS integrated circuit through the I2C protocol and data bus to extract and process power supply data, namely voltage, current, and temperature. This data will be sent to the built-in display to indicate when the power supply must be charged and to allow the AER team to determine the near real</w:t>
+        <w:t xml:space="preserve">Low Voltage Power Supply is a compact and rechargeable, dual-output power supply that will assist the </w:t>
+      </w:r>
+      <w:r>
+        <w:rPr>
+          <w:szCs w:val="24"/>
+        </w:rPr>
+        <w:t>AER</w:t>
+      </w:r>
+      <w:r>
+        <w:rPr>
+          <w:szCs w:val="24"/>
+        </w:rPr>
+        <w:t xml:space="preserve"> team by powering the vehicle’s on-board, low-voltage electronics during competition. The internal </w:t>
+      </w:r>
+      <w:r>
+        <w:rPr>
+          <w:szCs w:val="24"/>
+        </w:rPr>
+        <w:t xml:space="preserve">BMS </w:t>
+      </w:r>
+      <w:r>
+        <w:rPr>
+          <w:szCs w:val="24"/>
+        </w:rPr>
+        <w:t>protects the power supply against short circuits, overcharging</w:t>
+      </w:r>
+      <w:r>
+        <w:rPr>
+          <w:szCs w:val="24"/>
+        </w:rPr>
+        <w:t>,</w:t>
+      </w:r>
+      <w:r>
+        <w:rPr>
+          <w:szCs w:val="24"/>
+        </w:rPr>
+        <w:t xml:space="preserve"> over-discharging, and damage from high temperatures. The microcontroller interfaces with the BMS integrated circuit through the I2C protocol and data bus to extract and process power supply data, namely voltage, current, and temperature. This data will be sent to the built-in display to indicate when the power supply must be charged and to allow the AER team to determine the near real</w:t>
       </w:r>
       <w:r>
         <w:rPr>
@@ -1245,14 +1311,116 @@
         <w:rPr>
           <w:szCs w:val="24"/>
         </w:rPr>
-        <w:t xml:space="preserve">As an external input, he AC-DC wall adapter provides direct current to the PCB from which the BMS IC supplies power to the battery cells, allowing for easily rechargeable functionality from any standard North American 120V wall outlet. As an external output, the 18650 lithium-ion battery cells shown in the diagram of the device outputs 24V at a max of 10A and 12V at a max of 5A to the AER race car’s low-voltage electronics. Internally, these cells also supply 3.3V to power the ESP32 microcontroller through the ground and header pins as well as supplying 3.3V to the TI-BQ769x0 series BMS IC through the wires outlined in the diagram. The BMS outputs digital data encompassing voltage and current levels as well as temperature to the data bus from which the microcontroller reads and processes using the I2C protocol. The microcontroller then outputs this digital data to a micro-SD breakout board using the </w:t>
+        <w:t xml:space="preserve">As an external input, </w:t>
+      </w:r>
+      <w:r>
+        <w:rPr>
+          <w:szCs w:val="24"/>
+        </w:rPr>
+        <w:t>t</w:t>
+      </w:r>
+      <w:r>
+        <w:rPr>
+          <w:szCs w:val="24"/>
+        </w:rPr>
+        <w:t>he AC-DC wall adapter provides direct current to the PCB from which the BMS IC supplies power to the battery cells</w:t>
+      </w:r>
+      <w:r>
+        <w:rPr>
+          <w:szCs w:val="24"/>
+        </w:rPr>
+        <w:t>. This</w:t>
+      </w:r>
+      <w:r>
+        <w:rPr>
+          <w:szCs w:val="24"/>
+        </w:rPr>
+        <w:t xml:space="preserve"> allow</w:t>
+      </w:r>
+      <w:r>
+        <w:rPr>
+          <w:szCs w:val="24"/>
+        </w:rPr>
+        <w:t>s</w:t>
+      </w:r>
+      <w:r>
+        <w:rPr>
+          <w:szCs w:val="24"/>
+        </w:rPr>
+        <w:t xml:space="preserve"> for easy </w:t>
+      </w:r>
+      <w:r>
+        <w:rPr>
+          <w:szCs w:val="24"/>
+        </w:rPr>
+        <w:t>rechargeability</w:t>
+      </w:r>
+      <w:r>
+        <w:rPr>
+          <w:szCs w:val="24"/>
+        </w:rPr>
+        <w:t xml:space="preserve"> </w:t>
+      </w:r>
+      <w:r>
+        <w:rPr>
+          <w:szCs w:val="24"/>
+        </w:rPr>
+        <w:t xml:space="preserve">from any standard North American 120V wall outlet. As an external output, the 18650 lithium-ion battery cells shown in </w:t>
+      </w:r>
+      <w:r>
+        <w:rPr>
+          <w:szCs w:val="24"/>
+        </w:rPr>
+        <w:t>figure 2</w:t>
+      </w:r>
+      <w:r>
+        <w:rPr>
+          <w:szCs w:val="24"/>
+        </w:rPr>
+        <w:t xml:space="preserve"> of the device outputs 24V at a max of 10A and 12V at a max of 5A to the AER race car’s low-voltage electronics. Internally, these cells also supply 3.3V to power the ESP32 microcontroller through the </w:t>
+      </w:r>
+      <w:r>
+        <w:rPr>
+          <w:szCs w:val="24"/>
+        </w:rPr>
+        <w:t>integrated voltage regulator of the</w:t>
+      </w:r>
+      <w:r>
+        <w:rPr>
+          <w:szCs w:val="24"/>
+        </w:rPr>
+        <w:t xml:space="preserve"> TI-BQ769x0 series BMS IC outlined in </w:t>
+      </w:r>
+      <w:r>
+        <w:rPr>
+          <w:szCs w:val="24"/>
+        </w:rPr>
+        <w:t>figure 2</w:t>
+      </w:r>
+      <w:r>
+        <w:rPr>
+          <w:szCs w:val="24"/>
+        </w:rPr>
+        <w:t>. The BMS outputs digital data encompassing voltage and current levels as well as temperature</w:t>
+      </w:r>
+      <w:r>
+        <w:rPr>
+          <w:szCs w:val="24"/>
+        </w:rPr>
+        <w:t xml:space="preserve"> via thermistor</w:t>
+      </w:r>
+      <w:r>
+        <w:rPr>
+          <w:szCs w:val="24"/>
+        </w:rPr>
+        <w:t xml:space="preserve"> to the data bus from which the microcontroller reads and processes using the I2C protocol. The microcontroller then outputs this digital data to a micro-SD breakout board using the serial peripheral interface (SPI) protocol. This micro-SD card stores power supply information as a .csv file that can be extracted and read </w:t>
       </w:r>
       <w:r>
         <w:rPr>
           <w:szCs w:val="24"/>
         </w:rPr>
         <w:lastRenderedPageBreak/>
-        <w:t>serial peripheral interface (SPI) protocol. This micro-SD card stores power supply information as a .csv file that can be extracted and read through an external computer. The microcontroller is also responsible for outputting the digital data to the LCD screen for display using the I2C protocol once again.</w:t>
+        <w:t>through an external computer. The microcontroller is also responsible for outputting the digital data to the LCD screen for display using the I2C protocol once again.</w:t>
       </w:r>
     </w:p>
     <w:p>
@@ -1275,80 +1443,263 @@
       <w:pPr>
         <w:pStyle w:val="NormalWeb"/>
         <w:spacing w:before="0" w:beforeAutospacing="0" w:after="0" w:afterAutospacing="0" w:line="480" w:lineRule="auto"/>
-      </w:pPr>
-      <w:r>
         <w:rPr>
           <w:rFonts w:ascii="Arial" w:hAnsi="Arial" w:cs="Arial"/>
           <w:color w:val="2E3338"/>
         </w:rPr>
-        <w:t xml:space="preserve">The Low Voltage Power Supply for a Formula Electric Race Car is being developed to power all low voltage electronics on the vehicle (vehicle dashboard, PCM, </w:t>
-      </w:r>
-      <w:proofErr w:type="spellStart"/>
+      </w:pPr>
       <w:r>
         <w:rPr>
           <w:rFonts w:ascii="Arial" w:hAnsi="Arial" w:cs="Arial"/>
           <w:color w:val="2E3338"/>
         </w:rPr>
-        <w:t>etc</w:t>
-      </w:r>
-      <w:proofErr w:type="spellEnd"/>
+        <w:t xml:space="preserve">The </w:t>
+      </w:r>
       <w:r>
         <w:rPr>
           <w:rFonts w:ascii="Arial" w:hAnsi="Arial" w:cs="Arial"/>
           <w:color w:val="2E3338"/>
         </w:rPr>
-        <w:t xml:space="preserve">). Prior to our project, there was an existing model, however, it was very inconvenient in many aspects for Aztec Electric Racing. For example, there were rechargeable batteries, however, </w:t>
-      </w:r>
-      <w:proofErr w:type="gramStart"/>
+        <w:t>GLV</w:t>
+      </w:r>
       <w:r>
         <w:rPr>
           <w:rFonts w:ascii="Arial" w:hAnsi="Arial" w:cs="Arial"/>
           <w:color w:val="2E3338"/>
         </w:rPr>
-        <w:t>in order to</w:t>
-      </w:r>
-      <w:proofErr w:type="gramEnd"/>
+        <w:t xml:space="preserve"> for </w:t>
+      </w:r>
       <w:r>
         <w:rPr>
           <w:rFonts w:ascii="Arial" w:hAnsi="Arial" w:cs="Arial"/>
           <w:color w:val="2E3338"/>
         </w:rPr>
-        <w:t xml:space="preserve"> charge them it required the team to physically remove the power supply from the car, desolder wires and finally hook it up to a bench-top power supply. This is not very practical, as a power adapter would be more sufficient for rechargeability, allowing the racers to plug the power supply into the wall when charging is needed. With practicality in mind, the design should not have to be tampered with </w:t>
-      </w:r>
-      <w:proofErr w:type="gramStart"/>
+        <w:t>AER’s</w:t>
+      </w:r>
       <w:r>
         <w:rPr>
           <w:rFonts w:ascii="Arial" w:hAnsi="Arial" w:cs="Arial"/>
           <w:color w:val="2E3338"/>
         </w:rPr>
-        <w:t>in order to</w:t>
-      </w:r>
-      <w:proofErr w:type="gramEnd"/>
+        <w:t xml:space="preserve"> Formula Electric Race Car</w:t>
+      </w:r>
       <w:r>
         <w:rPr>
           <w:rFonts w:ascii="Arial" w:hAnsi="Arial" w:cs="Arial"/>
           <w:color w:val="2E3338"/>
         </w:rPr>
-        <w:t xml:space="preserve"> perform essential functions such as charging. In past competitions, the power supply used buzzers to indicate it was “on” and functioning correctly, with no method of collecting how effective/efficient the batteries were working together. For testing purposes, the chassis will include a display providing information about the batteries, such as temperature, voltage, and current output. In addition to displaying information, there will be an SD Card that will store the data in the form of a .csv file. By collecting data, we </w:t>
-      </w:r>
-      <w:proofErr w:type="gramStart"/>
+        <w:t xml:space="preserve"> (FERC)</w:t>
+      </w:r>
       <w:r>
         <w:rPr>
           <w:rFonts w:ascii="Arial" w:hAnsi="Arial" w:cs="Arial"/>
           <w:color w:val="2E3338"/>
         </w:rPr>
-        <w:t>are able to</w:t>
-      </w:r>
-      <w:proofErr w:type="gramEnd"/>
+        <w:t xml:space="preserve"> is being developed to power all low voltage electronics on the vehicle (vehicle dashboard, PCM, </w:t>
+      </w:r>
+      <w:proofErr w:type="spellStart"/>
       <w:r>
         <w:rPr>
           <w:rFonts w:ascii="Arial" w:hAnsi="Arial" w:cs="Arial"/>
           <w:color w:val="2E3338"/>
         </w:rPr>
-        <w:t xml:space="preserve"> go “back to the drawing board” to fine-tune the design, comparing the data after each design change to comply with discharging/charging protocols and sufficient temperature ranges. </w:t>
-      </w:r>
-    </w:p>
-    <w:p/>
+        <w:t>etc</w:t>
+      </w:r>
+      <w:proofErr w:type="spellEnd"/>
+      <w:r>
+        <w:rPr>
+          <w:rFonts w:ascii="Arial" w:hAnsi="Arial" w:cs="Arial"/>
+          <w:color w:val="2E3338"/>
+        </w:rPr>
+        <w:t xml:space="preserve">). Prior to our project, there was an existing model, however, it was very inconvenient in many aspects for </w:t>
+      </w:r>
+      <w:r>
+        <w:rPr>
+          <w:rFonts w:ascii="Arial" w:hAnsi="Arial" w:cs="Arial"/>
+          <w:color w:val="2E3338"/>
+        </w:rPr>
+        <w:t>AER</w:t>
+      </w:r>
+      <w:r>
+        <w:rPr>
+          <w:rFonts w:ascii="Arial" w:hAnsi="Arial" w:cs="Arial"/>
+          <w:color w:val="2E3338"/>
+        </w:rPr>
+        <w:t xml:space="preserve">. For example, there were rechargeable batteries, however, </w:t>
+      </w:r>
+      <w:proofErr w:type="gramStart"/>
+      <w:r>
+        <w:rPr>
+          <w:rFonts w:ascii="Arial" w:hAnsi="Arial" w:cs="Arial"/>
+          <w:color w:val="2E3338"/>
+        </w:rPr>
+        <w:t>in order to</w:t>
+      </w:r>
+      <w:proofErr w:type="gramEnd"/>
+      <w:r>
+        <w:rPr>
+          <w:rFonts w:ascii="Arial" w:hAnsi="Arial" w:cs="Arial"/>
+          <w:color w:val="2E3338"/>
+        </w:rPr>
+        <w:t xml:space="preserve"> </w:t>
+      </w:r>
+      <w:r>
+        <w:rPr>
+          <w:rFonts w:ascii="Arial" w:hAnsi="Arial" w:cs="Arial"/>
+          <w:color w:val="2E3338"/>
+        </w:rPr>
+        <w:t>re</w:t>
+      </w:r>
+      <w:r>
+        <w:rPr>
+          <w:rFonts w:ascii="Arial" w:hAnsi="Arial" w:cs="Arial"/>
+          <w:color w:val="2E3338"/>
+        </w:rPr>
+        <w:t xml:space="preserve">charge them it required the team to physically remove the power supply from the car, desolder wires and finally hook it up to a bench-top power supply. This is not very practical, as a power adapter would be more </w:t>
+      </w:r>
+      <w:r>
+        <w:rPr>
+          <w:rFonts w:ascii="Arial" w:hAnsi="Arial" w:cs="Arial"/>
+          <w:color w:val="2E3338"/>
+        </w:rPr>
+        <w:t>e</w:t>
+      </w:r>
+      <w:r>
+        <w:rPr>
+          <w:rFonts w:ascii="Arial" w:hAnsi="Arial" w:cs="Arial"/>
+          <w:color w:val="2E3338"/>
+        </w:rPr>
+        <w:t xml:space="preserve">fficient for rechargeability, allowing the racers to plug the power supply into the wall when charging is needed. With practicality in mind, the design should not have to be tampered with </w:t>
+      </w:r>
+      <w:proofErr w:type="gramStart"/>
+      <w:r>
+        <w:rPr>
+          <w:rFonts w:ascii="Arial" w:hAnsi="Arial" w:cs="Arial"/>
+          <w:color w:val="2E3338"/>
+        </w:rPr>
+        <w:t>in order to</w:t>
+      </w:r>
+      <w:proofErr w:type="gramEnd"/>
+      <w:r>
+        <w:rPr>
+          <w:rFonts w:ascii="Arial" w:hAnsi="Arial" w:cs="Arial"/>
+          <w:color w:val="2E3338"/>
+        </w:rPr>
+        <w:t xml:space="preserve"> perform essential functions such as charging. In past competitions, the power supply used buzzers to indicate it was “on” and functioning correctly, with no method of collecting how effective/efficient the batteries were working together. For testing purposes, the chassis will include a display providing information about the batteries, such as temperature, voltage, and current output. In addition to displaying information, there will be </w:t>
+      </w:r>
+      <w:proofErr w:type="gramStart"/>
+      <w:r>
+        <w:rPr>
+          <w:rFonts w:ascii="Arial" w:hAnsi="Arial" w:cs="Arial"/>
+          <w:color w:val="2E3338"/>
+        </w:rPr>
+        <w:t>an</w:t>
+      </w:r>
+      <w:proofErr w:type="gramEnd"/>
+      <w:r>
+        <w:rPr>
+          <w:rFonts w:ascii="Arial" w:hAnsi="Arial" w:cs="Arial"/>
+          <w:color w:val="2E3338"/>
+        </w:rPr>
+        <w:t xml:space="preserve"> </w:t>
+      </w:r>
+      <w:r>
+        <w:rPr>
+          <w:rFonts w:ascii="Arial" w:hAnsi="Arial" w:cs="Arial"/>
+          <w:color w:val="2E3338"/>
+        </w:rPr>
+        <w:t>micro-</w:t>
+      </w:r>
+      <w:r>
+        <w:rPr>
+          <w:rFonts w:ascii="Arial" w:hAnsi="Arial" w:cs="Arial"/>
+          <w:color w:val="2E3338"/>
+        </w:rPr>
+        <w:t xml:space="preserve">SD Card that will store the data in the form of a .csv file. By collecting data, </w:t>
+      </w:r>
+      <w:r>
+        <w:rPr>
+          <w:rFonts w:ascii="Arial" w:hAnsi="Arial" w:cs="Arial"/>
+          <w:color w:val="2E3338"/>
+        </w:rPr>
+        <w:t xml:space="preserve">the user </w:t>
+      </w:r>
+      <w:proofErr w:type="gramStart"/>
+      <w:r>
+        <w:rPr>
+          <w:rFonts w:ascii="Arial" w:hAnsi="Arial" w:cs="Arial"/>
+          <w:color w:val="2E3338"/>
+        </w:rPr>
+        <w:t>is able to</w:t>
+      </w:r>
+      <w:proofErr w:type="gramEnd"/>
+      <w:r>
+        <w:rPr>
+          <w:rFonts w:ascii="Arial" w:hAnsi="Arial" w:cs="Arial"/>
+          <w:color w:val="2E3338"/>
+        </w:rPr>
+        <w:t xml:space="preserve"> analyze the performance and state of the vehicle. This can be accomplished by </w:t>
+      </w:r>
+      <w:r>
+        <w:rPr>
+          <w:rFonts w:ascii="Arial" w:hAnsi="Arial" w:cs="Arial"/>
+          <w:color w:val="2E3338"/>
+        </w:rPr>
+        <w:t xml:space="preserve">comparing the data after each </w:t>
+      </w:r>
+      <w:r>
+        <w:rPr>
+          <w:rFonts w:ascii="Arial" w:hAnsi="Arial" w:cs="Arial"/>
+          <w:color w:val="2E3338"/>
+        </w:rPr>
+        <w:t>race</w:t>
+      </w:r>
+      <w:r>
+        <w:rPr>
+          <w:rFonts w:ascii="Arial" w:hAnsi="Arial" w:cs="Arial"/>
+          <w:color w:val="2E3338"/>
+        </w:rPr>
+        <w:t xml:space="preserve"> </w:t>
+      </w:r>
+      <w:r>
+        <w:rPr>
+          <w:rFonts w:ascii="Arial" w:hAnsi="Arial" w:cs="Arial"/>
+          <w:color w:val="2E3338"/>
+        </w:rPr>
+        <w:t>to ensure</w:t>
+      </w:r>
+      <w:r>
+        <w:rPr>
+          <w:rFonts w:ascii="Arial" w:hAnsi="Arial" w:cs="Arial"/>
+          <w:color w:val="2E3338"/>
+        </w:rPr>
+        <w:t xml:space="preserve"> compl</w:t>
+      </w:r>
+      <w:r>
+        <w:rPr>
+          <w:rFonts w:ascii="Arial" w:hAnsi="Arial" w:cs="Arial"/>
+          <w:color w:val="2E3338"/>
+        </w:rPr>
+        <w:t>iance</w:t>
+      </w:r>
+      <w:r>
+        <w:rPr>
+          <w:rFonts w:ascii="Arial" w:hAnsi="Arial" w:cs="Arial"/>
+          <w:color w:val="2E3338"/>
+        </w:rPr>
+        <w:t xml:space="preserve"> with discharging/charging protocols and sufficient temperature ranges. </w:t>
+      </w:r>
+    </w:p>
+    <w:p>
+      <w:pPr>
+        <w:pStyle w:val="NormalWeb"/>
+        <w:spacing w:before="0" w:beforeAutospacing="0" w:after="0" w:afterAutospacing="0" w:line="480" w:lineRule="auto"/>
+        <w:rPr>
+          <w:rFonts w:ascii="Arial" w:hAnsi="Arial" w:cs="Arial"/>
+          <w:color w:val="2E3338"/>
+        </w:rPr>
+      </w:pPr>
+    </w:p>
     <w:p>
       <w:pPr>
         <w:pStyle w:val="Title"/>
@@ -1750,6 +2101,9 @@
         <w:t xml:space="preserve"> </w:t>
       </w:r>
       <w:r>
+        <w:rPr>
+          <w:noProof/>
+        </w:rPr>
         <w:drawing>
           <wp:inline distT="0" distB="0" distL="0" distR="0" wp14:anchorId="715E8968" wp14:editId="3CECC6B8">
             <wp:extent cx="8229600" cy="4627245"/>
@@ -2062,45 +2416,124 @@
           <w:rFonts w:eastAsia="Times New Roman" w:cs="Arial"/>
           <w:szCs w:val="24"/>
         </w:rPr>
-        <w:t xml:space="preserve">General Low Voltage Power Supply (GLV) is a </w:t>
-      </w:r>
-      <w:r>
-        <w:t xml:space="preserve">Printed Circuit Board (PCB) </w:t>
-      </w:r>
-      <w:r>
-        <w:rPr>
-          <w:rFonts w:eastAsia="Times New Roman" w:cs="Arial"/>
-          <w:szCs w:val="24"/>
-        </w:rPr>
-        <w:t xml:space="preserve">built inside </w:t>
-      </w:r>
-      <w:r>
-        <w:rPr>
-          <w:rFonts w:eastAsia="Times New Roman" w:cs="Arial"/>
-          <w:szCs w:val="24"/>
-        </w:rPr>
-        <w:t>3.4 inches</w:t>
-      </w:r>
-      <w:r>
-        <w:rPr>
-          <w:rFonts w:eastAsia="Times New Roman" w:cs="Arial"/>
-          <w:szCs w:val="24"/>
-        </w:rPr>
-        <w:t xml:space="preserve"> by 6.7 inches container to follow FSAE Rule guidelines</w:t>
-      </w:r>
-      <w:r>
-        <w:rPr>
-          <w:rFonts w:eastAsia="Times New Roman" w:cs="Arial"/>
-          <w:szCs w:val="24"/>
-        </w:rPr>
-        <w:t xml:space="preserve"> with a</w:t>
-      </w:r>
-      <w:r>
-        <w:rPr>
-          <w:rFonts w:eastAsia="Times New Roman" w:cs="Arial"/>
-          <w:szCs w:val="24"/>
-        </w:rPr>
-        <w:t xml:space="preserve"> budget of 1,000 dollars. The battery management system inside the container powers on the dual output for 24 V at max 10 A and 12V</w:t>
+        <w:t>GLV</w:t>
+      </w:r>
+      <w:r>
+        <w:rPr>
+          <w:rFonts w:eastAsia="Times New Roman" w:cs="Arial"/>
+          <w:szCs w:val="24"/>
+        </w:rPr>
+        <w:t xml:space="preserve"> is a </w:t>
+      </w:r>
+      <w:r>
+        <w:t xml:space="preserve">PCB </w:t>
+      </w:r>
+      <w:r>
+        <w:rPr>
+          <w:rFonts w:eastAsia="Times New Roman" w:cs="Arial"/>
+          <w:szCs w:val="24"/>
+        </w:rPr>
+        <w:t>housed in a</w:t>
+      </w:r>
+      <w:r>
+        <w:rPr>
+          <w:rFonts w:eastAsia="Times New Roman" w:cs="Arial"/>
+          <w:szCs w:val="24"/>
+        </w:rPr>
+        <w:t xml:space="preserve"> </w:t>
+      </w:r>
+      <w:r>
+        <w:rPr>
+          <w:rFonts w:eastAsia="Times New Roman" w:cs="Arial"/>
+          <w:szCs w:val="24"/>
+        </w:rPr>
+        <w:t>3.4 inch</w:t>
+      </w:r>
+      <w:r>
+        <w:rPr>
+          <w:rFonts w:eastAsia="Times New Roman" w:cs="Arial"/>
+          <w:szCs w:val="24"/>
+        </w:rPr>
+        <w:t xml:space="preserve"> by </w:t>
+      </w:r>
+      <w:proofErr w:type="gramStart"/>
+      <w:r>
+        <w:rPr>
+          <w:rFonts w:eastAsia="Times New Roman" w:cs="Arial"/>
+          <w:szCs w:val="24"/>
+        </w:rPr>
+        <w:t>6.7 inch</w:t>
+      </w:r>
+      <w:proofErr w:type="gramEnd"/>
+      <w:r>
+        <w:rPr>
+          <w:rFonts w:eastAsia="Times New Roman" w:cs="Arial"/>
+          <w:szCs w:val="24"/>
+        </w:rPr>
+        <w:t xml:space="preserve"> container to follow FSAE Rule guidelines</w:t>
+      </w:r>
+      <w:r>
+        <w:rPr>
+          <w:rFonts w:eastAsia="Times New Roman" w:cs="Arial"/>
+          <w:szCs w:val="24"/>
+        </w:rPr>
+        <w:t xml:space="preserve">. The budget outlined by the project sponsor </w:t>
+      </w:r>
+      <w:r>
+        <w:rPr>
+          <w:rFonts w:eastAsia="Times New Roman" w:cs="Arial"/>
+          <w:szCs w:val="24"/>
+        </w:rPr>
+        <w:t>is $</w:t>
+      </w:r>
+      <w:r>
+        <w:rPr>
+          <w:rFonts w:eastAsia="Times New Roman" w:cs="Arial"/>
+          <w:szCs w:val="24"/>
+        </w:rPr>
+        <w:t xml:space="preserve">1,000. The </w:t>
+      </w:r>
+      <w:r>
+        <w:rPr>
+          <w:rFonts w:eastAsia="Times New Roman" w:cs="Arial"/>
+          <w:szCs w:val="24"/>
+        </w:rPr>
+        <w:t xml:space="preserve">BMS </w:t>
+      </w:r>
+      <w:r>
+        <w:rPr>
+          <w:rFonts w:eastAsia="Times New Roman" w:cs="Arial"/>
+          <w:szCs w:val="24"/>
+        </w:rPr>
+        <w:t xml:space="preserve">inside the container </w:t>
+      </w:r>
+      <w:r>
+        <w:rPr>
+          <w:rFonts w:eastAsia="Times New Roman" w:cs="Arial"/>
+          <w:szCs w:val="24"/>
+        </w:rPr>
+        <w:t>provides a</w:t>
+      </w:r>
+      <w:r>
+        <w:rPr>
+          <w:rFonts w:eastAsia="Times New Roman" w:cs="Arial"/>
+          <w:szCs w:val="24"/>
+        </w:rPr>
+        <w:t xml:space="preserve"> dual output </w:t>
+      </w:r>
+      <w:r>
+        <w:rPr>
+          <w:rFonts w:eastAsia="Times New Roman" w:cs="Arial"/>
+          <w:szCs w:val="24"/>
+        </w:rPr>
+        <w:t>of</w:t>
+      </w:r>
+      <w:r>
+        <w:rPr>
+          <w:rFonts w:eastAsia="Times New Roman" w:cs="Arial"/>
+          <w:szCs w:val="24"/>
+        </w:rPr>
+        <w:t xml:space="preserve"> 24 V at max 10 A and 12V</w:t>
       </w:r>
       <w:r>
         <w:rPr>
@@ -2121,6 +2554,22 @@
           <w:rFonts w:eastAsia="Times New Roman" w:cs="Arial"/>
           <w:szCs w:val="24"/>
         </w:rPr>
+        <w:t xml:space="preserve">. This </w:t>
+      </w:r>
+      <w:proofErr w:type="spellStart"/>
+      <w:r>
+        <w:rPr>
+          <w:rFonts w:eastAsia="Times New Roman" w:cs="Arial"/>
+          <w:szCs w:val="24"/>
+        </w:rPr>
+        <w:t>inturn</w:t>
+      </w:r>
+      <w:proofErr w:type="spellEnd"/>
+      <w:r>
+        <w:rPr>
+          <w:rFonts w:eastAsia="Times New Roman" w:cs="Arial"/>
+          <w:szCs w:val="24"/>
+        </w:rPr>
         <w:t xml:space="preserve"> </w:t>
       </w:r>
       <w:r>
@@ -2128,21 +2577,21 @@
           <w:rFonts w:eastAsia="Times New Roman" w:cs="Arial"/>
           <w:szCs w:val="24"/>
         </w:rPr>
-        <w:t xml:space="preserve">which powers the </w:t>
-      </w:r>
-      <w:r>
-        <w:rPr>
-          <w:rFonts w:eastAsia="Times New Roman" w:cs="Arial"/>
-          <w:szCs w:val="24"/>
-        </w:rPr>
-        <w:t>F</w:t>
-      </w:r>
-      <w:r>
-        <w:rPr>
-          <w:rFonts w:eastAsia="Times New Roman" w:cs="Arial"/>
-          <w:szCs w:val="24"/>
-        </w:rPr>
-        <w:t xml:space="preserve">SAE race car’s low voltage electronics. The components procured for the </w:t>
+        <w:t>powers the low voltage electronics</w:t>
+      </w:r>
+      <w:r>
+        <w:rPr>
+          <w:rFonts w:eastAsia="Times New Roman" w:cs="Arial"/>
+          <w:szCs w:val="24"/>
+        </w:rPr>
+        <w:t xml:space="preserve"> the FERC</w:t>
+      </w:r>
+      <w:r>
+        <w:rPr>
+          <w:rFonts w:eastAsia="Times New Roman" w:cs="Arial"/>
+          <w:szCs w:val="24"/>
+        </w:rPr>
+        <w:t xml:space="preserve">. The components procured for the </w:t>
       </w:r>
       <w:r>
         <w:rPr>
@@ -2163,14 +2612,147 @@
           <w:rFonts w:eastAsia="Times New Roman" w:cs="Arial"/>
           <w:szCs w:val="24"/>
         </w:rPr>
-        <w:t xml:space="preserve">IC </w:t>
-      </w:r>
-      <w:r>
-        <w:rPr>
-          <w:rFonts w:eastAsia="Times New Roman" w:cs="Arial"/>
-          <w:szCs w:val="24"/>
-        </w:rPr>
-        <w:t>(Battery Management</w:t>
+        <w:t>IC</w:t>
+      </w:r>
+      <w:r>
+        <w:rPr>
+          <w:rFonts w:eastAsia="Times New Roman" w:cs="Arial"/>
+          <w:szCs w:val="24"/>
+        </w:rPr>
+        <w:t xml:space="preserve">, </w:t>
+      </w:r>
+      <w:r>
+        <w:rPr>
+          <w:rFonts w:eastAsia="Times New Roman" w:cs="Arial"/>
+          <w:szCs w:val="24"/>
+        </w:rPr>
+        <w:t xml:space="preserve">ESP 32-S2 Development Kit, </w:t>
+      </w:r>
+      <w:r>
+        <w:rPr>
+          <w:rFonts w:eastAsia="Times New Roman" w:cs="Arial"/>
+          <w:szCs w:val="24"/>
+        </w:rPr>
+        <w:t>Lithium-ion cells</w:t>
+      </w:r>
+      <w:r>
+        <w:rPr>
+          <w:rFonts w:eastAsia="Times New Roman" w:cs="Arial"/>
+          <w:szCs w:val="24"/>
+        </w:rPr>
+        <w:t xml:space="preserve">, power adapter (AC-DC wall adaptor), dual port to power the </w:t>
+      </w:r>
+      <w:r>
+        <w:rPr>
+          <w:rFonts w:eastAsia="Times New Roman" w:cs="Arial"/>
+          <w:szCs w:val="24"/>
+        </w:rPr>
+        <w:t>FERC</w:t>
+      </w:r>
+      <w:r>
+        <w:rPr>
+          <w:rFonts w:eastAsia="Times New Roman" w:cs="Arial"/>
+          <w:szCs w:val="24"/>
+        </w:rPr>
+        <w:t xml:space="preserve">, </w:t>
+      </w:r>
+      <w:r>
+        <w:rPr>
+          <w:rFonts w:eastAsia="Times New Roman" w:cs="Arial"/>
+          <w:szCs w:val="24"/>
+        </w:rPr>
+        <w:t>micro-</w:t>
+      </w:r>
+      <w:r>
+        <w:rPr>
+          <w:rFonts w:eastAsia="Times New Roman" w:cs="Arial"/>
+          <w:szCs w:val="24"/>
+        </w:rPr>
+        <w:t>SD card, SD Card module, and</w:t>
+      </w:r>
+      <w:r>
+        <w:rPr>
+          <w:rFonts w:eastAsia="Times New Roman" w:cs="Arial"/>
+          <w:szCs w:val="24"/>
+        </w:rPr>
+        <w:t xml:space="preserve"> DC-to-DC Convert</w:t>
+      </w:r>
+      <w:r>
+        <w:rPr>
+          <w:rFonts w:eastAsia="Times New Roman" w:cs="Arial"/>
+          <w:szCs w:val="24"/>
+        </w:rPr>
+        <w:t>e</w:t>
+      </w:r>
+      <w:r>
+        <w:rPr>
+          <w:rFonts w:eastAsia="Times New Roman" w:cs="Arial"/>
+          <w:szCs w:val="24"/>
+        </w:rPr>
+        <w:t>r</w:t>
+      </w:r>
+      <w:r>
+        <w:rPr>
+          <w:rFonts w:eastAsia="Times New Roman" w:cs="Arial"/>
+          <w:szCs w:val="24"/>
+        </w:rPr>
+        <w:t>s</w:t>
+      </w:r>
+      <w:r>
+        <w:rPr>
+          <w:rFonts w:eastAsia="Times New Roman" w:cs="Arial"/>
+          <w:szCs w:val="24"/>
+        </w:rPr>
+        <w:t xml:space="preserve">. We will also procure additional subcomponents needed to support the main components, including power MOSFETs, current sense resistors, resistors, thermistor, fuse holders, </w:t>
+      </w:r>
+      <w:r>
+        <w:rPr>
+          <w:rFonts w:eastAsia="Times New Roman" w:cs="Arial"/>
+          <w:szCs w:val="24"/>
+        </w:rPr>
+        <w:t xml:space="preserve">Liquid </w:t>
+      </w:r>
+      <w:r>
+        <w:rPr>
+          <w:rFonts w:eastAsia="Times New Roman" w:cs="Arial"/>
+          <w:szCs w:val="24"/>
+        </w:rPr>
+        <w:t>C</w:t>
+      </w:r>
+      <w:r>
+        <w:rPr>
+          <w:rFonts w:eastAsia="Times New Roman" w:cs="Arial"/>
+          <w:szCs w:val="24"/>
+        </w:rPr>
+        <w:t xml:space="preserve">rystal </w:t>
+      </w:r>
+      <w:r>
+        <w:rPr>
+          <w:rFonts w:eastAsia="Times New Roman" w:cs="Arial"/>
+          <w:szCs w:val="24"/>
+        </w:rPr>
+        <w:t>D</w:t>
+      </w:r>
+      <w:r>
+        <w:rPr>
+          <w:rFonts w:eastAsia="Times New Roman" w:cs="Arial"/>
+          <w:szCs w:val="24"/>
+        </w:rPr>
+        <w:t>isplay</w:t>
+      </w:r>
+      <w:r>
+        <w:rPr>
+          <w:rFonts w:eastAsia="Times New Roman" w:cs="Arial"/>
+          <w:szCs w:val="24"/>
+        </w:rPr>
+        <w:t xml:space="preserve"> (LCD)</w:t>
+      </w:r>
+      <w:r>
+        <w:rPr>
+          <w:rFonts w:eastAsia="Times New Roman" w:cs="Arial"/>
+          <w:szCs w:val="24"/>
+        </w:rPr>
+        <w:t>,</w:t>
       </w:r>
       <w:r>
         <w:rPr>
@@ -2184,49 +2766,14 @@
           <w:rFonts w:eastAsia="Times New Roman" w:cs="Arial"/>
           <w:szCs w:val="24"/>
         </w:rPr>
-        <w:t xml:space="preserve">Integrated Circuit), ESP 32-S2 Development Kit, cell stacks, data bus, power adapter (AC-DC wall adaptor), dual port to power the SAE race car, SD card, SD Card module, and </w:t>
-      </w:r>
-      <w:r>
-        <w:rPr>
-          <w:rFonts w:eastAsia="Times New Roman" w:cs="Arial"/>
-          <w:szCs w:val="24"/>
-        </w:rPr>
-        <w:t>a DC-to-DC Convertor</w:t>
-      </w:r>
-      <w:r>
-        <w:rPr>
-          <w:rFonts w:eastAsia="Times New Roman" w:cs="Arial"/>
-          <w:szCs w:val="24"/>
-        </w:rPr>
-        <w:t xml:space="preserve">. We will also procure additional subcomponents needed to support the main components, including power MOSFETs, current sense resistors, resistors, thermistor, fuse holders, </w:t>
-      </w:r>
-      <w:r>
-        <w:rPr>
-          <w:rFonts w:eastAsia="Times New Roman" w:cs="Arial"/>
-          <w:szCs w:val="24"/>
-        </w:rPr>
-        <w:t>LCD</w:t>
-      </w:r>
-      <w:r>
-        <w:rPr>
-          <w:rFonts w:eastAsia="Times New Roman" w:cs="Arial"/>
-          <w:szCs w:val="24"/>
-        </w:rPr>
-        <w:t xml:space="preserve"> (Liquid crystal display)</w:t>
-      </w:r>
-      <w:r>
-        <w:rPr>
-          <w:rFonts w:eastAsia="Times New Roman" w:cs="Arial"/>
-          <w:szCs w:val="24"/>
-        </w:rPr>
-        <w:t>,</w:t>
-      </w:r>
-      <w:r>
-        <w:rPr>
-          <w:rFonts w:eastAsia="Times New Roman" w:cs="Arial"/>
-          <w:szCs w:val="24"/>
-        </w:rPr>
-        <w:t xml:space="preserve"> wire</w:t>
+        <w:t xml:space="preserve">jumper </w:t>
+      </w:r>
+      <w:r>
+        <w:rPr>
+          <w:rFonts w:eastAsia="Times New Roman" w:cs="Arial"/>
+          <w:szCs w:val="24"/>
+        </w:rPr>
+        <w:t>wire</w:t>
       </w:r>
       <w:r>
         <w:rPr>
@@ -2270,7 +2817,28 @@
           <w:rFonts w:eastAsia="Times New Roman" w:cs="Arial"/>
           <w:szCs w:val="24"/>
         </w:rPr>
-        <w:t>development kit (</w:t>
+        <w:t>D</w:t>
+      </w:r>
+      <w:r>
+        <w:rPr>
+          <w:rFonts w:eastAsia="Times New Roman" w:cs="Arial"/>
+          <w:szCs w:val="24"/>
+        </w:rPr>
+        <w:t xml:space="preserve">evelopment </w:t>
+      </w:r>
+      <w:r>
+        <w:rPr>
+          <w:rFonts w:eastAsia="Times New Roman" w:cs="Arial"/>
+          <w:szCs w:val="24"/>
+        </w:rPr>
+        <w:t>K</w:t>
+      </w:r>
+      <w:r>
+        <w:rPr>
+          <w:rFonts w:eastAsia="Times New Roman" w:cs="Arial"/>
+          <w:szCs w:val="24"/>
+        </w:rPr>
+        <w:t>it (</w:t>
       </w:r>
       <w:r>
         <w:rPr>
@@ -2318,13 +2886,6 @@
       </w:pPr>
       <w:r>
         <w:rPr>
-          <w:rFonts w:ascii="Arial" w:eastAsia="Times New Roman" w:hAnsi="Arial" w:cs="Arial"/>
-          <w:color w:val="auto"/>
-        </w:rPr>
-        <w:t xml:space="preserve"> </w:t>
-      </w:r>
-      <w:r>
-        <w:rPr>
           <w:rFonts w:eastAsia="Times New Roman"/>
           <w:color w:val="auto"/>
         </w:rPr>
@@ -2345,7 +2906,14 @@
           <w:rFonts w:eastAsia="Times New Roman" w:cs="Arial"/>
           <w:szCs w:val="24"/>
         </w:rPr>
-        <w:t xml:space="preserve">Our </w:t>
+        <w:t>The</w:t>
+      </w:r>
+      <w:r>
+        <w:rPr>
+          <w:rFonts w:eastAsia="Times New Roman" w:cs="Arial"/>
+          <w:szCs w:val="24"/>
+        </w:rPr>
+        <w:t xml:space="preserve"> </w:t>
       </w:r>
       <w:r>
         <w:rPr>
@@ -2359,7 +2927,21 @@
           <w:rFonts w:eastAsia="Times New Roman" w:cs="Arial"/>
           <w:szCs w:val="24"/>
         </w:rPr>
-        <w:t xml:space="preserve">has multiple requirements, including battery cell charging, battery cell discharging, and temperature readings of the battery cells, and to be able to meet these requirements, we need to procure the </w:t>
+        <w:t>has multiple requirements, including battery cell charging, battery cell discharging, and temperature readings of the battery cells</w:t>
+      </w:r>
+      <w:r>
+        <w:rPr>
+          <w:rFonts w:eastAsia="Times New Roman" w:cs="Arial"/>
+          <w:szCs w:val="24"/>
+        </w:rPr>
+        <w:t>. T</w:t>
+      </w:r>
+      <w:r>
+        <w:rPr>
+          <w:rFonts w:eastAsia="Times New Roman" w:cs="Arial"/>
+          <w:szCs w:val="24"/>
+        </w:rPr>
+        <w:t xml:space="preserve">o be able to meet these requirements, we need to procure the </w:t>
       </w:r>
       <w:r>
         <w:rPr>
@@ -2372,12 +2954,91 @@
           <w:rFonts w:eastAsia="Times New Roman" w:cs="Arial"/>
           <w:szCs w:val="24"/>
         </w:rPr>
-        <w:t>. The BMS IC has EEPROM (Erasable Programmable Read-Only memory) capabilities and a control unit that will be needed as part of our development to store information like displaying temperature readings, and it’s also compatible with our microcontroller. Also, building our BMS through the assistance of essential components like BMS IC allows us to become more familiar with Battery Management Systems.</w:t>
+        <w:t xml:space="preserve">. </w:t>
+      </w:r>
+      <w:r>
+        <w:rPr>
+          <w:rFonts w:eastAsia="Times New Roman" w:cs="Arial"/>
+          <w:szCs w:val="24"/>
+        </w:rPr>
+        <w:t xml:space="preserve">The </w:t>
+      </w:r>
+      <w:r>
+        <w:rPr>
+          <w:szCs w:val="24"/>
+        </w:rPr>
+        <w:t>TI-BQ769x0 series BMS IC</w:t>
+      </w:r>
+      <w:r>
+        <w:rPr>
+          <w:rFonts w:eastAsia="Times New Roman" w:cs="Arial"/>
+          <w:szCs w:val="24"/>
+        </w:rPr>
+        <w:t xml:space="preserve"> </w:t>
+      </w:r>
+      <w:r>
+        <w:rPr>
+          <w:rFonts w:eastAsia="Times New Roman" w:cs="Arial"/>
+          <w:szCs w:val="24"/>
+        </w:rPr>
+        <w:t xml:space="preserve">comes with the </w:t>
+      </w:r>
+      <w:r>
+        <w:rPr>
+          <w:rFonts w:eastAsia="Times New Roman" w:cs="Arial"/>
+          <w:szCs w:val="24"/>
+        </w:rPr>
+        <w:t>I2C</w:t>
+      </w:r>
+      <w:r>
+        <w:rPr>
+          <w:rFonts w:eastAsia="Times New Roman" w:cs="Arial"/>
+          <w:szCs w:val="24"/>
+        </w:rPr>
+        <w:t xml:space="preserve"> protocol, which enables us to communicate with it </w:t>
+      </w:r>
+      <w:proofErr w:type="gramStart"/>
+      <w:r>
+        <w:rPr>
+          <w:rFonts w:eastAsia="Times New Roman" w:cs="Arial"/>
+          <w:szCs w:val="24"/>
+        </w:rPr>
+        <w:t>through the use of</w:t>
+      </w:r>
+      <w:proofErr w:type="gramEnd"/>
+      <w:r>
+        <w:rPr>
+          <w:rFonts w:eastAsia="Times New Roman" w:cs="Arial"/>
+          <w:szCs w:val="24"/>
+        </w:rPr>
+        <w:t xml:space="preserve"> a microcontroller (MCU). </w:t>
+      </w:r>
+      <w:r>
+        <w:rPr>
+          <w:rFonts w:eastAsia="Times New Roman" w:cs="Arial"/>
+          <w:szCs w:val="24"/>
+        </w:rPr>
+        <w:t xml:space="preserve">Also, building our BMS through the assistance of essential components like </w:t>
+      </w:r>
+      <w:r>
+        <w:rPr>
+          <w:rFonts w:eastAsia="Times New Roman" w:cs="Arial"/>
+          <w:szCs w:val="24"/>
+        </w:rPr>
+        <w:t xml:space="preserve">a </w:t>
+      </w:r>
+      <w:r>
+        <w:rPr>
+          <w:rFonts w:eastAsia="Times New Roman" w:cs="Arial"/>
+          <w:szCs w:val="24"/>
+        </w:rPr>
+        <w:t>BMS IC allows us to become more familiar with Battery Management Systems.</w:t>
       </w:r>
     </w:p>
     <w:p>
       <w:pPr>
         <w:pStyle w:val="Heading2"/>
+        <w:spacing w:line="276" w:lineRule="auto"/>
         <w:rPr>
           <w:rFonts w:eastAsia="Times New Roman"/>
           <w:color w:val="auto"/>
@@ -2388,45 +3049,69 @@
           <w:rFonts w:eastAsia="Times New Roman"/>
           <w:color w:val="auto"/>
         </w:rPr>
+        <w:t>ESP 32-S2 WROVER Development K</w:t>
+      </w:r>
+      <w:r>
+        <w:rPr>
+          <w:rFonts w:eastAsia="Times New Roman"/>
+          <w:color w:val="auto"/>
+        </w:rPr>
+        <w:t>it</w:t>
+      </w:r>
+    </w:p>
+    <w:p>
+      <w:pPr>
+        <w:spacing w:line="480" w:lineRule="auto"/>
+        <w:rPr>
+          <w:rFonts w:eastAsia="Times New Roman" w:cs="Arial"/>
+          <w:color w:val="000000" w:themeColor="text1"/>
+          <w:szCs w:val="24"/>
+        </w:rPr>
+      </w:pPr>
+      <w:r>
+        <w:t>The ESP 32-S2 WROVER Development K</w:t>
+      </w:r>
+      <w:r>
+        <w:t>it</w:t>
+      </w:r>
+      <w:r>
+        <w:t xml:space="preserve"> is a Wi-Fi MCU is a procured component. The Development Kit was selected because it </w:t>
+      </w:r>
+      <w:r>
+        <w:rPr>
+          <w:rFonts w:eastAsia="Times New Roman" w:cs="Arial"/>
+          <w:szCs w:val="24"/>
+        </w:rPr>
+        <w:t>is compatible with our BMS IC</w:t>
+      </w:r>
+      <w:r>
+        <w:rPr>
+          <w:rFonts w:eastAsia="Times New Roman" w:cs="Arial"/>
+          <w:szCs w:val="24"/>
+        </w:rPr>
+        <w:t xml:space="preserve"> through </w:t>
+      </w:r>
+      <w:r>
+        <w:rPr>
+          <w:rFonts w:eastAsia="Times New Roman" w:cs="Arial"/>
+          <w:szCs w:val="24"/>
+        </w:rPr>
         <w:lastRenderedPageBreak/>
-        <w:t>ESP 32-S2 WROVER Development KIT</w:t>
-      </w:r>
-    </w:p>
-    <w:p>
-      <w:pPr>
-        <w:spacing w:line="480" w:lineRule="auto"/>
-        <w:rPr>
-          <w:rFonts w:eastAsia="Times New Roman" w:cs="Arial"/>
-          <w:color w:val="000000" w:themeColor="text1"/>
-          <w:szCs w:val="24"/>
-        </w:rPr>
-      </w:pPr>
-      <w:r>
-        <w:t xml:space="preserve">The ESP 32-S2 WROVER Development KIT which is a Wi-Fi MCU(Microcontroller) that integrates </w:t>
-      </w:r>
-      <w:r>
-        <w:rPr>
-          <w:rFonts w:eastAsia="Times New Roman" w:cs="Arial"/>
-          <w:szCs w:val="24"/>
-        </w:rPr>
-        <w:t xml:space="preserve">ESP32-S2 </w:t>
-      </w:r>
-      <w:r>
-        <w:t xml:space="preserve">is a procured component. The Development Kit was selected because it </w:t>
-      </w:r>
-      <w:r>
-        <w:rPr>
-          <w:rFonts w:eastAsia="Times New Roman" w:cs="Arial"/>
-          <w:szCs w:val="24"/>
-        </w:rPr>
-        <w:t>is compatible with our BMS IC</w:t>
-      </w:r>
-      <w:r>
-        <w:rPr>
-          <w:rFonts w:eastAsia="Times New Roman" w:cs="Arial"/>
-          <w:szCs w:val="24"/>
-        </w:rPr>
-        <w:t xml:space="preserve"> through the IC2 protocol, the Development Kit comes with </w:t>
+        <w:t>the I2</w:t>
+      </w:r>
+      <w:r>
+        <w:rPr>
+          <w:rFonts w:eastAsia="Times New Roman" w:cs="Arial"/>
+          <w:szCs w:val="24"/>
+        </w:rPr>
+        <w:t>C</w:t>
+      </w:r>
+      <w:r>
+        <w:rPr>
+          <w:rFonts w:eastAsia="Times New Roman" w:cs="Arial"/>
+          <w:szCs w:val="24"/>
+        </w:rPr>
+        <w:t xml:space="preserve"> protocol, the Development Kit comes with </w:t>
       </w:r>
       <w:r>
         <w:rPr>
@@ -2435,28 +3120,54 @@
         </w:rPr>
         <w:t xml:space="preserve">4MB of </w:t>
       </w:r>
-      <w:proofErr w:type="gramStart"/>
-      <w:r>
-        <w:rPr>
-          <w:rFonts w:eastAsia="Times New Roman" w:cs="Arial"/>
-          <w:szCs w:val="24"/>
-        </w:rPr>
-        <w:t>SPI(</w:t>
-      </w:r>
-      <w:proofErr w:type="gramEnd"/>
-      <w:r>
-        <w:rPr>
-          <w:rFonts w:eastAsia="Times New Roman" w:cs="Arial"/>
-          <w:szCs w:val="24"/>
-        </w:rPr>
-        <w:t>Serial peripheral interface</w:t>
-      </w:r>
-      <w:r>
-        <w:rPr>
-          <w:rFonts w:eastAsia="Times New Roman" w:cs="Arial"/>
-          <w:szCs w:val="24"/>
-        </w:rPr>
-        <w:t xml:space="preserve">) </w:t>
+      <w:r>
+        <w:rPr>
+          <w:rFonts w:eastAsia="Times New Roman" w:cs="Arial"/>
+          <w:szCs w:val="24"/>
+        </w:rPr>
+        <w:t xml:space="preserve">Serial </w:t>
+      </w:r>
+      <w:r>
+        <w:rPr>
+          <w:rFonts w:eastAsia="Times New Roman" w:cs="Arial"/>
+          <w:szCs w:val="24"/>
+        </w:rPr>
+        <w:t>P</w:t>
+      </w:r>
+      <w:r>
+        <w:rPr>
+          <w:rFonts w:eastAsia="Times New Roman" w:cs="Arial"/>
+          <w:szCs w:val="24"/>
+        </w:rPr>
+        <w:t xml:space="preserve">eripheral </w:t>
+      </w:r>
+      <w:r>
+        <w:rPr>
+          <w:rFonts w:eastAsia="Times New Roman" w:cs="Arial"/>
+          <w:szCs w:val="24"/>
+        </w:rPr>
+        <w:t>I</w:t>
+      </w:r>
+      <w:r>
+        <w:rPr>
+          <w:rFonts w:eastAsia="Times New Roman" w:cs="Arial"/>
+          <w:szCs w:val="24"/>
+        </w:rPr>
+        <w:t>nterface</w:t>
+      </w:r>
+      <w:r>
+        <w:rPr>
+          <w:rFonts w:eastAsia="Times New Roman" w:cs="Arial"/>
+          <w:szCs w:val="24"/>
+        </w:rPr>
+        <w:t xml:space="preserve"> (SPI)</w:t>
+      </w:r>
+      <w:r>
+        <w:rPr>
+          <w:rFonts w:eastAsia="Times New Roman" w:cs="Arial"/>
+          <w:szCs w:val="24"/>
+        </w:rPr>
+        <w:t xml:space="preserve"> </w:t>
       </w:r>
       <w:r>
         <w:rPr>
@@ -2471,26 +3182,14 @@
           <w:szCs w:val="24"/>
         </w:rPr>
         <w:t xml:space="preserve"> </w:t>
-      </w:r>
-      <w:r>
-        <w:rPr>
-          <w:rFonts w:eastAsia="Times New Roman" w:cs="Arial"/>
-          <w:szCs w:val="24"/>
-        </w:rPr>
-        <w:t>PSRAM</w:t>
-      </w:r>
-      <w:r>
-        <w:rPr>
-          <w:rFonts w:eastAsia="Times New Roman" w:cs="Arial"/>
-          <w:szCs w:val="24"/>
-        </w:rPr>
-        <w:t>(</w:t>
       </w:r>
       <w:proofErr w:type="spellStart"/>
       <w:r>
         <w:rPr>
           <w:rStyle w:val="Strong"/>
           <w:rFonts w:cs="Arial"/>
+          <w:b w:val="0"/>
+          <w:bCs w:val="0"/>
           <w:color w:val="000000" w:themeColor="text1"/>
           <w:szCs w:val="24"/>
           <w:shd w:val="clear" w:color="auto" w:fill="FFFFFF"/>
@@ -2502,6 +3201,8 @@
         <w:rPr>
           <w:rStyle w:val="Strong"/>
           <w:rFonts w:cs="Arial"/>
+          <w:b w:val="0"/>
+          <w:bCs w:val="0"/>
           <w:color w:val="000000" w:themeColor="text1"/>
           <w:szCs w:val="24"/>
           <w:shd w:val="clear" w:color="auto" w:fill="FFFFFF"/>
@@ -2512,33 +3213,108 @@
         <w:rPr>
           <w:rStyle w:val="Strong"/>
           <w:rFonts w:cs="Arial"/>
+          <w:b w:val="0"/>
+          <w:bCs w:val="0"/>
           <w:color w:val="000000" w:themeColor="text1"/>
           <w:szCs w:val="24"/>
           <w:shd w:val="clear" w:color="auto" w:fill="FFFFFF"/>
         </w:rPr>
+        <w:t xml:space="preserve"> </w:t>
+      </w:r>
+      <w:r>
+        <w:rPr>
+          <w:rFonts w:eastAsia="Times New Roman" w:cs="Arial"/>
+          <w:szCs w:val="24"/>
+        </w:rPr>
+        <w:t>(</w:t>
+      </w:r>
+      <w:r>
+        <w:rPr>
+          <w:rFonts w:eastAsia="Times New Roman" w:cs="Arial"/>
+          <w:szCs w:val="24"/>
+        </w:rPr>
+        <w:t>PSRAM</w:t>
+      </w:r>
+      <w:r>
+        <w:rPr>
+          <w:rFonts w:eastAsia="Times New Roman" w:cs="Arial"/>
+          <w:szCs w:val="24"/>
+        </w:rPr>
         <w:t>)</w:t>
       </w:r>
       <w:r>
         <w:rPr>
           <w:rFonts w:eastAsia="Times New Roman" w:cs="Arial"/>
+          <w:b/>
+          <w:bCs/>
           <w:color w:val="000000" w:themeColor="text1"/>
           <w:szCs w:val="24"/>
         </w:rPr>
-        <w:t xml:space="preserve">, and </w:t>
-      </w:r>
-      <w:r>
-        <w:rPr>
-          <w:rFonts w:eastAsia="Times New Roman" w:cs="Arial"/>
-          <w:szCs w:val="24"/>
-        </w:rPr>
-        <w:t xml:space="preserve">the development kit </w:t>
-      </w:r>
-      <w:r>
-        <w:rPr>
-          <w:rFonts w:eastAsia="Times New Roman" w:cs="Arial"/>
-          <w:szCs w:val="24"/>
-        </w:rPr>
-        <w:t xml:space="preserve">can be configured to provide functionalities needed for our development, including ADC and DAC. </w:t>
+        <w:t xml:space="preserve">. </w:t>
+      </w:r>
+      <w:r>
+        <w:rPr>
+          <w:rFonts w:eastAsia="Times New Roman" w:cs="Arial"/>
+          <w:color w:val="000000" w:themeColor="text1"/>
+          <w:szCs w:val="24"/>
+        </w:rPr>
+        <w:t>T</w:t>
+      </w:r>
+      <w:r>
+        <w:rPr>
+          <w:rFonts w:eastAsia="Times New Roman" w:cs="Arial"/>
+          <w:szCs w:val="24"/>
+        </w:rPr>
+        <w:t xml:space="preserve">he development kit </w:t>
+      </w:r>
+      <w:r>
+        <w:rPr>
+          <w:rFonts w:eastAsia="Times New Roman" w:cs="Arial"/>
+          <w:szCs w:val="24"/>
+        </w:rPr>
+        <w:t>can be configured to provide functionalities needed for our development, including</w:t>
+      </w:r>
+      <w:r>
+        <w:rPr>
+          <w:rFonts w:eastAsia="Times New Roman" w:cs="Arial"/>
+          <w:szCs w:val="24"/>
+        </w:rPr>
+        <w:t xml:space="preserve"> 13 </w:t>
+      </w:r>
+      <w:r>
+        <w:rPr>
+          <w:rFonts w:eastAsia="Times New Roman" w:cs="Arial"/>
+          <w:szCs w:val="24"/>
+        </w:rPr>
+        <w:t xml:space="preserve">– </w:t>
+      </w:r>
+      <w:r>
+        <w:rPr>
+          <w:rFonts w:eastAsia="Times New Roman" w:cs="Arial"/>
+          <w:szCs w:val="24"/>
+        </w:rPr>
+        <w:t>bit</w:t>
+      </w:r>
+      <w:r>
+        <w:rPr>
+          <w:rFonts w:eastAsia="Times New Roman" w:cs="Arial"/>
+          <w:szCs w:val="24"/>
+        </w:rPr>
+        <w:t xml:space="preserve"> ADC and</w:t>
+      </w:r>
+      <w:r>
+        <w:rPr>
+          <w:rFonts w:eastAsia="Times New Roman" w:cs="Arial"/>
+          <w:szCs w:val="24"/>
+        </w:rPr>
+        <w:t xml:space="preserve"> 8 – bit </w:t>
+      </w:r>
+      <w:r>
+        <w:rPr>
+          <w:rFonts w:eastAsia="Times New Roman" w:cs="Arial"/>
+          <w:szCs w:val="24"/>
+        </w:rPr>
+        <w:t xml:space="preserve">DAC. </w:t>
       </w:r>
       <w:r>
         <w:t xml:space="preserve">An additional </w:t>
@@ -2576,7 +3352,7 @@
           <w:rFonts w:eastAsia="Times New Roman" w:cs="Arial"/>
           <w:szCs w:val="24"/>
         </w:rPr>
-        <w:t xml:space="preserve"> the </w:t>
+        <w:t xml:space="preserve"> our developed </w:t>
       </w:r>
       <w:proofErr w:type="spellStart"/>
       <w:r>
@@ -2592,7 +3368,7 @@
           <w:rFonts w:eastAsia="Times New Roman" w:cs="Arial"/>
           <w:szCs w:val="24"/>
         </w:rPr>
-        <w:t xml:space="preserve"> firmware we develop to the</w:t>
+        <w:t xml:space="preserve"> firmware to the</w:t>
       </w:r>
       <w:r>
         <w:rPr>
@@ -2605,7 +3381,13 @@
         <w:rPr>
           <w:szCs w:val="24"/>
         </w:rPr>
-        <w:t>Aztec Electric Racing team</w:t>
+        <w:t>AER</w:t>
+      </w:r>
+      <w:r>
+        <w:rPr>
+          <w:szCs w:val="24"/>
+        </w:rPr>
+        <w:t xml:space="preserve"> team</w:t>
       </w:r>
       <w:r>
         <w:rPr>
@@ -2649,7 +3431,35 @@
           <w:rFonts w:eastAsia="Times New Roman"/>
           <w:color w:val="auto"/>
         </w:rPr>
-        <w:t>Lithium-Ion cell stacks</w:t>
+        <w:t xml:space="preserve">Lithium-Ion </w:t>
+      </w:r>
+      <w:r>
+        <w:rPr>
+          <w:rFonts w:eastAsia="Times New Roman"/>
+          <w:color w:val="auto"/>
+        </w:rPr>
+        <w:t>C</w:t>
+      </w:r>
+      <w:r>
+        <w:rPr>
+          <w:rFonts w:eastAsia="Times New Roman"/>
+          <w:color w:val="auto"/>
+        </w:rPr>
+        <w:t xml:space="preserve">ell </w:t>
+      </w:r>
+      <w:r>
+        <w:rPr>
+          <w:rFonts w:eastAsia="Times New Roman"/>
+          <w:color w:val="auto"/>
+        </w:rPr>
+        <w:t>S</w:t>
+      </w:r>
+      <w:r>
+        <w:rPr>
+          <w:rFonts w:eastAsia="Times New Roman"/>
+          <w:color w:val="auto"/>
+        </w:rPr>
+        <w:t>tacks</w:t>
       </w:r>
     </w:p>
     <w:p>
@@ -2673,14 +3483,14 @@
           <w:rFonts w:eastAsia="Times New Roman" w:cs="Arial"/>
           <w:szCs w:val="24"/>
         </w:rPr>
-        <w:t>about</w:t>
-      </w:r>
-      <w:r>
-        <w:rPr>
-          <w:rFonts w:eastAsia="Times New Roman" w:cs="Arial"/>
-          <w:szCs w:val="24"/>
-        </w:rPr>
-        <w:t xml:space="preserve"> 6 </w:t>
+        <w:t xml:space="preserve">at least </w:t>
+      </w:r>
+      <w:r>
+        <w:rPr>
+          <w:rFonts w:eastAsia="Times New Roman" w:cs="Arial"/>
+          <w:szCs w:val="24"/>
+        </w:rPr>
+        <w:t xml:space="preserve">6 </w:t>
       </w:r>
       <w:r>
         <w:rPr>
@@ -2693,7 +3503,14 @@
           <w:rFonts w:eastAsia="Times New Roman" w:cs="Arial"/>
           <w:szCs w:val="24"/>
         </w:rPr>
-        <w:t xml:space="preserve">because the BMS IC that we purchase depends on Lithium cell stacks. Also, the capacity of the batteries we need is about </w:t>
+        <w:t>due to the dependency of cell count by the BMS IC procured</w:t>
+      </w:r>
+      <w:r>
+        <w:rPr>
+          <w:rFonts w:eastAsia="Times New Roman" w:cs="Arial"/>
+          <w:szCs w:val="24"/>
+        </w:rPr>
+        <w:t xml:space="preserve">. Also, the capacity of the batteries we need is </w:t>
       </w:r>
       <m:oMath>
         <m:r>
@@ -2753,6 +3570,13 @@
           <w:rFonts w:eastAsia="Times New Roman" w:cs="Arial"/>
           <w:szCs w:val="24"/>
         </w:rPr>
+        <w:t xml:space="preserve">the entirety of an </w:t>
+      </w:r>
+      <w:r>
+        <w:rPr>
+          <w:rFonts w:eastAsia="Times New Roman" w:cs="Arial"/>
+          <w:szCs w:val="24"/>
+        </w:rPr>
         <w:t>F</w:t>
       </w:r>
       <w:r>
@@ -2767,7 +3591,7 @@
           <w:rFonts w:eastAsia="Times New Roman" w:cs="Arial"/>
           <w:szCs w:val="24"/>
         </w:rPr>
-        <w:t>s</w:t>
+        <w:t xml:space="preserve"> event</w:t>
       </w:r>
       <w:r>
         <w:rPr>
@@ -2798,90 +3622,145 @@
           <w:rFonts w:eastAsia="Times New Roman"/>
           <w:color w:val="auto"/>
         </w:rPr>
-        <w:t>Data bus</w:t>
-      </w:r>
-    </w:p>
-    <w:p>
-      <w:pPr>
-        <w:spacing w:line="480" w:lineRule="auto"/>
-        <w:rPr>
-          <w:rFonts w:eastAsia="Times New Roman" w:cs="Arial"/>
-          <w:szCs w:val="24"/>
-        </w:rPr>
-      </w:pPr>
-      <w:r>
-        <w:rPr>
-          <w:rFonts w:eastAsia="Times New Roman" w:cs="Arial"/>
-          <w:szCs w:val="24"/>
-        </w:rPr>
-        <w:t xml:space="preserve">We will develop/implement various data buses on our PCB (Printed Board Circuit) to interconnect our (slave) devices, including the BMS IC, SD Card Breakout Board, </w:t>
-      </w:r>
-      <w:r>
-        <w:rPr>
-          <w:rFonts w:eastAsia="Times New Roman" w:cs="Arial"/>
-          <w:szCs w:val="24"/>
-        </w:rPr>
-        <w:t xml:space="preserve">and </w:t>
-      </w:r>
-      <w:r>
-        <w:rPr>
-          <w:rFonts w:eastAsia="Times New Roman" w:cs="Arial"/>
-          <w:color w:val="333333"/>
-          <w:szCs w:val="24"/>
-        </w:rPr>
-        <w:t>ESP32-S2 Development Kit (Microcontroller)</w:t>
-      </w:r>
-      <w:r>
-        <w:rPr>
-          <w:rFonts w:eastAsia="Times New Roman" w:cs="Arial"/>
-          <w:color w:val="333333"/>
-          <w:szCs w:val="24"/>
-        </w:rPr>
-        <w:t xml:space="preserve"> to </w:t>
-      </w:r>
-      <w:r>
-        <w:rPr>
-          <w:rFonts w:eastAsia="Times New Roman" w:cs="Arial"/>
-          <w:szCs w:val="24"/>
-        </w:rPr>
-        <w:t>display</w:t>
-      </w:r>
-      <w:r>
-        <w:rPr>
-          <w:rFonts w:eastAsia="Times New Roman" w:cs="Arial"/>
-          <w:szCs w:val="24"/>
-        </w:rPr>
-        <w:t xml:space="preserve"> to the </w:t>
-      </w:r>
-      <w:r>
-        <w:rPr>
-          <w:rFonts w:eastAsia="Times New Roman" w:cs="Arial"/>
-          <w:szCs w:val="24"/>
-        </w:rPr>
-        <w:t>host device</w:t>
-      </w:r>
-      <w:r>
-        <w:rPr>
-          <w:rFonts w:eastAsia="Times New Roman" w:cs="Arial"/>
-          <w:szCs w:val="24"/>
-        </w:rPr>
-        <w:t>.</w:t>
-      </w:r>
-    </w:p>
-    <w:p>
-      <w:pPr>
-        <w:pStyle w:val="Heading2"/>
+        <w:t xml:space="preserve">Data </w:t>
+      </w:r>
+      <w:r>
         <w:rPr>
           <w:rFonts w:eastAsia="Times New Roman"/>
           <w:color w:val="auto"/>
         </w:rPr>
-      </w:pPr>
+        <w:t>B</w:t>
+      </w:r>
       <w:r>
         <w:rPr>
           <w:rFonts w:eastAsia="Times New Roman"/>
           <w:color w:val="auto"/>
         </w:rPr>
-        <w:t>Dual output Port to power SAE race car</w:t>
+        <w:t>us</w:t>
+      </w:r>
+    </w:p>
+    <w:p>
+      <w:pPr>
+        <w:spacing w:line="480" w:lineRule="auto"/>
+        <w:rPr>
+          <w:rFonts w:eastAsia="Times New Roman" w:cs="Arial"/>
+          <w:szCs w:val="24"/>
+        </w:rPr>
+      </w:pPr>
+      <w:r>
+        <w:rPr>
+          <w:rFonts w:eastAsia="Times New Roman" w:cs="Arial"/>
+          <w:szCs w:val="24"/>
+        </w:rPr>
+        <w:t xml:space="preserve">We will develop/implement </w:t>
+      </w:r>
+      <w:r>
+        <w:rPr>
+          <w:rFonts w:eastAsia="Times New Roman" w:cs="Arial"/>
+          <w:szCs w:val="24"/>
+        </w:rPr>
+        <w:t>one I2C</w:t>
+      </w:r>
+      <w:r>
+        <w:rPr>
+          <w:rFonts w:eastAsia="Times New Roman" w:cs="Arial"/>
+          <w:szCs w:val="24"/>
+        </w:rPr>
+        <w:t xml:space="preserve"> data bus</w:t>
+      </w:r>
+      <w:r>
+        <w:rPr>
+          <w:rFonts w:eastAsia="Times New Roman" w:cs="Arial"/>
+          <w:szCs w:val="24"/>
+        </w:rPr>
+        <w:t xml:space="preserve"> and one SPI data bus</w:t>
+      </w:r>
+      <w:r>
+        <w:rPr>
+          <w:rFonts w:eastAsia="Times New Roman" w:cs="Arial"/>
+          <w:szCs w:val="24"/>
+        </w:rPr>
+        <w:t xml:space="preserve"> on our PCB to interconnect our (slave) devices, </w:t>
+      </w:r>
+      <w:r>
+        <w:rPr>
+          <w:rFonts w:eastAsia="Times New Roman" w:cs="Arial"/>
+          <w:szCs w:val="24"/>
+        </w:rPr>
+        <w:t xml:space="preserve">including the BMS IC, SD Card Breakout Board, </w:t>
+      </w:r>
+      <w:r>
+        <w:rPr>
+          <w:rFonts w:eastAsia="Times New Roman" w:cs="Arial"/>
+          <w:szCs w:val="24"/>
+        </w:rPr>
+        <w:t xml:space="preserve">and </w:t>
+      </w:r>
+      <w:r>
+        <w:rPr>
+          <w:rFonts w:eastAsia="Times New Roman" w:cs="Arial"/>
+          <w:szCs w:val="24"/>
+        </w:rPr>
+        <w:t>display</w:t>
+      </w:r>
+      <w:r>
+        <w:rPr>
+          <w:rFonts w:eastAsia="Times New Roman" w:cs="Arial"/>
+          <w:szCs w:val="24"/>
+        </w:rPr>
+        <w:t xml:space="preserve"> to the </w:t>
+      </w:r>
+      <w:r>
+        <w:rPr>
+          <w:rFonts w:eastAsia="Times New Roman" w:cs="Arial"/>
+          <w:color w:val="333333"/>
+          <w:szCs w:val="24"/>
+        </w:rPr>
+        <w:t xml:space="preserve">MCU (master) </w:t>
+      </w:r>
+      <w:r>
+        <w:rPr>
+          <w:rFonts w:eastAsia="Times New Roman" w:cs="Arial"/>
+          <w:szCs w:val="24"/>
+        </w:rPr>
+        <w:t>host device</w:t>
+      </w:r>
+      <w:r>
+        <w:rPr>
+          <w:rFonts w:eastAsia="Times New Roman" w:cs="Arial"/>
+          <w:szCs w:val="24"/>
+        </w:rPr>
+        <w:t>.</w:t>
+      </w:r>
+    </w:p>
+    <w:p>
+      <w:pPr>
+        <w:pStyle w:val="Heading2"/>
+        <w:rPr>
+          <w:rFonts w:eastAsia="Times New Roman"/>
+          <w:color w:val="auto"/>
+        </w:rPr>
+      </w:pPr>
+      <w:r>
+        <w:rPr>
+          <w:rFonts w:eastAsia="Times New Roman"/>
+          <w:color w:val="auto"/>
+        </w:rPr>
+        <w:t xml:space="preserve">Dual </w:t>
+      </w:r>
+      <w:r>
+        <w:rPr>
+          <w:rFonts w:eastAsia="Times New Roman"/>
+          <w:color w:val="auto"/>
+        </w:rPr>
+        <w:t>O</w:t>
+      </w:r>
+      <w:r>
+        <w:rPr>
+          <w:rFonts w:eastAsia="Times New Roman"/>
+          <w:color w:val="auto"/>
+        </w:rPr>
+        <w:t xml:space="preserve">utput Port </w:t>
       </w:r>
     </w:p>
     <w:p>
@@ -2899,21 +3778,35 @@
           <w:rFonts w:eastAsia="Times New Roman" w:cs="Arial"/>
           <w:szCs w:val="24"/>
         </w:rPr>
-        <w:t xml:space="preserve">The battery management system inside the container powers the dual output port, which powers the </w:t>
-      </w:r>
-      <w:r>
-        <w:rPr>
-          <w:rFonts w:eastAsia="Times New Roman" w:cs="Arial"/>
-          <w:szCs w:val="24"/>
-        </w:rPr>
-        <w:t>F</w:t>
-      </w:r>
-      <w:r>
-        <w:rPr>
-          <w:rFonts w:eastAsia="Times New Roman" w:cs="Arial"/>
-          <w:szCs w:val="24"/>
-        </w:rPr>
-        <w:t xml:space="preserve">SAE race car’s low voltage electronics at 24 V at max 10 A or 12V </w:t>
+        <w:t xml:space="preserve">The </w:t>
+      </w:r>
+      <w:r>
+        <w:rPr>
+          <w:rFonts w:eastAsia="Times New Roman" w:cs="Arial"/>
+          <w:szCs w:val="24"/>
+        </w:rPr>
+        <w:t>battery pack</w:t>
+      </w:r>
+      <w:r>
+        <w:rPr>
+          <w:rFonts w:eastAsia="Times New Roman" w:cs="Arial"/>
+          <w:szCs w:val="24"/>
+        </w:rPr>
+        <w:t xml:space="preserve"> inside the container powers the dual output port, which powers the </w:t>
+      </w:r>
+      <w:r>
+        <w:rPr>
+          <w:rFonts w:eastAsia="Times New Roman" w:cs="Arial"/>
+          <w:szCs w:val="24"/>
+        </w:rPr>
+        <w:t>FERC’s</w:t>
+      </w:r>
+      <w:r>
+        <w:rPr>
+          <w:rFonts w:eastAsia="Times New Roman" w:cs="Arial"/>
+          <w:szCs w:val="24"/>
+        </w:rPr>
+        <w:t xml:space="preserve"> low voltage electronics at 24 V at max 10 A or 12V </w:t>
       </w:r>
       <w:r>
         <w:rPr>
@@ -2927,21 +3820,7 @@
           <w:rFonts w:eastAsia="Times New Roman" w:cs="Arial"/>
           <w:szCs w:val="24"/>
         </w:rPr>
-        <w:t xml:space="preserve"> 5A. The container (that will house the BMS) already has a dual output </w:t>
-      </w:r>
-      <w:r>
-        <w:rPr>
-          <w:rFonts w:eastAsia="Times New Roman" w:cs="Arial"/>
-          <w:szCs w:val="24"/>
-        </w:rPr>
-        <w:t>p</w:t>
-      </w:r>
-      <w:r>
-        <w:rPr>
-          <w:rFonts w:eastAsia="Times New Roman" w:cs="Arial"/>
-          <w:szCs w:val="24"/>
-        </w:rPr>
-        <w:t xml:space="preserve">ort, so we do not need to procure or develop the output port. </w:t>
+        <w:t xml:space="preserve"> 5A. </w:t>
       </w:r>
     </w:p>
     <w:p>
@@ -2957,7 +3836,6 @@
           <w:rFonts w:eastAsia="Times New Roman"/>
           <w:color w:val="auto"/>
         </w:rPr>
-        <w:lastRenderedPageBreak/>
         <w:t>DC to DC Conversion</w:t>
       </w:r>
     </w:p>
@@ -2974,7 +3852,7 @@
           <w:rFonts w:eastAsia="Times New Roman" w:cs="Arial"/>
           <w:szCs w:val="24"/>
         </w:rPr>
-        <w:t xml:space="preserve">We will procure </w:t>
+        <w:t>We will procure</w:t>
       </w:r>
       <w:bookmarkStart w:id="6" w:name="_Hlk115415593"/>
       <w:r>
@@ -2982,7 +3860,28 @@
           <w:rFonts w:eastAsia="Times New Roman" w:cs="Arial"/>
           <w:szCs w:val="24"/>
         </w:rPr>
-        <w:t>a DC-to-DC Convertor</w:t>
+        <w:t xml:space="preserve"> DC-to-DC Convert</w:t>
+      </w:r>
+      <w:r>
+        <w:rPr>
+          <w:rFonts w:eastAsia="Times New Roman" w:cs="Arial"/>
+          <w:szCs w:val="24"/>
+        </w:rPr>
+        <w:t>e</w:t>
+      </w:r>
+      <w:r>
+        <w:rPr>
+          <w:rFonts w:eastAsia="Times New Roman" w:cs="Arial"/>
+          <w:szCs w:val="24"/>
+        </w:rPr>
+        <w:t>r</w:t>
+      </w:r>
+      <w:r>
+        <w:rPr>
+          <w:rFonts w:eastAsia="Times New Roman" w:cs="Arial"/>
+          <w:szCs w:val="24"/>
+        </w:rPr>
+        <w:t>s</w:t>
       </w:r>
       <w:r>
         <w:rPr>
@@ -2996,7 +3895,49 @@
           <w:rFonts w:eastAsia="Times New Roman" w:cs="Arial"/>
           <w:szCs w:val="24"/>
         </w:rPr>
-        <w:t>which will be done by splitting the voltage of the batteries into two different rails</w:t>
+        <w:t xml:space="preserve">which </w:t>
+      </w:r>
+      <w:r>
+        <w:rPr>
+          <w:rFonts w:eastAsia="Times New Roman" w:cs="Arial"/>
+          <w:szCs w:val="24"/>
+        </w:rPr>
+        <w:t>convert</w:t>
+      </w:r>
+      <w:r>
+        <w:rPr>
+          <w:rFonts w:eastAsia="Times New Roman" w:cs="Arial"/>
+          <w:szCs w:val="24"/>
+        </w:rPr>
+        <w:t xml:space="preserve"> the voltage </w:t>
+      </w:r>
+      <w:r>
+        <w:rPr>
+          <w:rFonts w:eastAsia="Times New Roman" w:cs="Arial"/>
+          <w:szCs w:val="24"/>
+        </w:rPr>
+        <w:t>from the</w:t>
+      </w:r>
+      <w:r>
+        <w:rPr>
+          <w:rFonts w:eastAsia="Times New Roman" w:cs="Arial"/>
+          <w:szCs w:val="24"/>
+        </w:rPr>
+        <w:t xml:space="preserve"> batter</w:t>
+      </w:r>
+      <w:r>
+        <w:rPr>
+          <w:rFonts w:eastAsia="Times New Roman" w:cs="Arial"/>
+          <w:szCs w:val="24"/>
+        </w:rPr>
+        <w:t>y pack</w:t>
+      </w:r>
+      <w:r>
+        <w:rPr>
+          <w:rFonts w:eastAsia="Times New Roman" w:cs="Arial"/>
+          <w:szCs w:val="24"/>
+        </w:rPr>
+        <w:t xml:space="preserve"> into two different rails</w:t>
       </w:r>
       <w:r>
         <w:rPr>
@@ -3006,39 +3947,62 @@
         <w:t xml:space="preserve">, </w:t>
       </w:r>
       <w:r>
-        <w:t>12V and 24V, the rails will be able to deliver up to 5A and 10A of direct current respectively</w:t>
-      </w:r>
-      <w:r>
-        <w:rPr>
-          <w:rFonts w:eastAsia="Times New Roman" w:cs="Arial"/>
-          <w:szCs w:val="24"/>
-        </w:rPr>
+        <w:t>12V and 24V</w:t>
+      </w:r>
+      <w:r>
+        <w:t>.</w:t>
+      </w:r>
+      <w:r>
         <w:t xml:space="preserve"> </w:t>
       </w:r>
+      <w:r>
+        <w:t>T</w:t>
+      </w:r>
+      <w:r>
+        <w:t>he rails will be able to deliver up to 5A and 10A of direct current respectively</w:t>
+      </w:r>
       <w:bookmarkEnd w:id="6"/>
       <w:r>
         <w:rPr>
           <w:rFonts w:eastAsia="Times New Roman" w:cs="Arial"/>
           <w:szCs w:val="24"/>
         </w:rPr>
-        <w:t xml:space="preserve">to serve as </w:t>
-      </w:r>
-      <w:r>
-        <w:t>dual voltage DC output.</w:t>
-      </w:r>
-      <w:r>
-        <w:rPr>
-          <w:rFonts w:eastAsia="Times New Roman" w:cs="Arial"/>
-          <w:szCs w:val="24"/>
-        </w:rPr>
-        <w:t xml:space="preserve"> </w:t>
-      </w:r>
-      <w:r>
-        <w:rPr>
-          <w:rFonts w:eastAsia="Times New Roman" w:cs="Arial"/>
-          <w:szCs w:val="24"/>
-        </w:rPr>
-        <w:t xml:space="preserve">Therefore, we will procure a DC-to-DC Convertor because our </w:t>
+        <w:t xml:space="preserve">. </w:t>
+      </w:r>
+      <w:r>
+        <w:rPr>
+          <w:rFonts w:eastAsia="Times New Roman" w:cs="Arial"/>
+          <w:szCs w:val="24"/>
+        </w:rPr>
+        <w:t>Therefore, we will procure DC-to-DC Convert</w:t>
+      </w:r>
+      <w:r>
+        <w:rPr>
+          <w:rFonts w:eastAsia="Times New Roman" w:cs="Arial"/>
+          <w:szCs w:val="24"/>
+        </w:rPr>
+        <w:t>e</w:t>
+      </w:r>
+      <w:r>
+        <w:rPr>
+          <w:rFonts w:eastAsia="Times New Roman" w:cs="Arial"/>
+          <w:szCs w:val="24"/>
+        </w:rPr>
+        <w:t>r</w:t>
+      </w:r>
+      <w:r>
+        <w:rPr>
+          <w:rFonts w:eastAsia="Times New Roman" w:cs="Arial"/>
+          <w:szCs w:val="24"/>
+        </w:rPr>
+        <w:t>s</w:t>
+      </w:r>
+      <w:r>
+        <w:rPr>
+          <w:rFonts w:eastAsia="Times New Roman" w:cs="Arial"/>
+          <w:szCs w:val="24"/>
+        </w:rPr>
+        <w:t xml:space="preserve"> because our </w:t>
       </w:r>
       <w:r>
         <w:rPr>
@@ -3052,7 +4016,21 @@
           <w:rFonts w:eastAsia="Times New Roman" w:cs="Arial"/>
           <w:szCs w:val="24"/>
         </w:rPr>
-        <w:t>must have dual output capabilities.</w:t>
+        <w:t>must have</w:t>
+      </w:r>
+      <w:r>
+        <w:rPr>
+          <w:rFonts w:eastAsia="Times New Roman" w:cs="Arial"/>
+          <w:szCs w:val="24"/>
+        </w:rPr>
+        <w:t xml:space="preserve"> regulated</w:t>
+      </w:r>
+      <w:r>
+        <w:rPr>
+          <w:rFonts w:eastAsia="Times New Roman" w:cs="Arial"/>
+          <w:szCs w:val="24"/>
+        </w:rPr>
+        <w:t xml:space="preserve"> dual output capabilities.</w:t>
       </w:r>
     </w:p>
     <w:p>
@@ -3068,35 +4046,15 @@
           <w:rFonts w:eastAsia="Times New Roman"/>
           <w:color w:val="auto"/>
         </w:rPr>
-        <w:t>Power Adapter (AC</w:t>
+        <w:lastRenderedPageBreak/>
+        <w:t xml:space="preserve">Wall </w:t>
       </w:r>
       <w:r>
         <w:rPr>
           <w:rFonts w:eastAsia="Times New Roman"/>
           <w:color w:val="auto"/>
         </w:rPr>
-        <w:t>-</w:t>
-      </w:r>
-      <w:r>
-        <w:rPr>
-          <w:rFonts w:eastAsia="Times New Roman"/>
-          <w:color w:val="auto"/>
-        </w:rPr>
-        <w:t xml:space="preserve">DC </w:t>
-      </w:r>
-      <w:r>
-        <w:rPr>
-          <w:rFonts w:eastAsia="Times New Roman"/>
-          <w:color w:val="auto"/>
-        </w:rPr>
-        <w:t>Power</w:t>
-      </w:r>
-      <w:r>
-        <w:rPr>
-          <w:rFonts w:eastAsia="Times New Roman"/>
-          <w:color w:val="auto"/>
-        </w:rPr>
-        <w:t xml:space="preserve"> Adapter)</w:t>
+        <w:t xml:space="preserve">Power Adapter </w:t>
       </w:r>
     </w:p>
     <w:p>
@@ -3142,7 +4100,13 @@
         <w:t xml:space="preserve"> Power Adapter, which will be needed </w:t>
       </w:r>
       <w:r>
-        <w:t>to power to the PBC.</w:t>
+        <w:t>to power to the P</w:t>
+      </w:r>
+      <w:r>
+        <w:t>CB</w:t>
+      </w:r>
+      <w:r>
+        <w:t>.</w:t>
       </w:r>
     </w:p>
     <w:p>
@@ -3160,7 +4124,35 @@
           <w:rFonts w:eastAsia="Times New Roman"/>
           <w:color w:val="auto"/>
         </w:rPr>
-        <w:t>MicroSD card</w:t>
+        <w:t>Micro</w:t>
+      </w:r>
+      <w:r>
+        <w:rPr>
+          <w:rFonts w:eastAsia="Times New Roman"/>
+          <w:color w:val="auto"/>
+        </w:rPr>
+        <w:t>-</w:t>
+      </w:r>
+      <w:r>
+        <w:rPr>
+          <w:rFonts w:eastAsia="Times New Roman"/>
+          <w:color w:val="auto"/>
+        </w:rPr>
+        <w:t xml:space="preserve">SD </w:t>
+      </w:r>
+      <w:r>
+        <w:rPr>
+          <w:rFonts w:eastAsia="Times New Roman"/>
+          <w:color w:val="auto"/>
+        </w:rPr>
+        <w:t>C</w:t>
+      </w:r>
+      <w:r>
+        <w:rPr>
+          <w:rFonts w:eastAsia="Times New Roman"/>
+          <w:color w:val="auto"/>
+        </w:rPr>
+        <w:t>ard</w:t>
       </w:r>
       <w:r>
         <w:rPr>
@@ -3185,21 +4177,147 @@
           <w:rFonts w:eastAsia="Times New Roman" w:cs="Arial"/>
           <w:szCs w:val="24"/>
         </w:rPr>
-        <w:t>We will procure a MicroSD card to read and collect data like the voltage, current, and temperature</w:t>
-      </w:r>
-      <w:r>
-        <w:rPr>
-          <w:rFonts w:eastAsia="Times New Roman" w:cs="Arial"/>
-          <w:szCs w:val="24"/>
-        </w:rPr>
-        <w:t xml:space="preserve"> from the development kit using SPI protocol</w:t>
-      </w:r>
-      <w:r>
-        <w:rPr>
-          <w:rFonts w:eastAsia="Times New Roman" w:cs="Arial"/>
-          <w:szCs w:val="24"/>
-        </w:rPr>
-        <w:t xml:space="preserve">. The MicroSD is inexpensive and needed to collect and read data for our </w:t>
+        <w:t xml:space="preserve">We will procure a </w:t>
+      </w:r>
+      <w:r>
+        <w:rPr>
+          <w:rFonts w:eastAsia="Times New Roman" w:cs="Arial"/>
+          <w:szCs w:val="24"/>
+        </w:rPr>
+        <w:t>micro-</w:t>
+      </w:r>
+      <w:r>
+        <w:rPr>
+          <w:rFonts w:eastAsia="Times New Roman" w:cs="Arial"/>
+          <w:szCs w:val="24"/>
+        </w:rPr>
+        <w:t xml:space="preserve">SD card to </w:t>
+      </w:r>
+      <w:r>
+        <w:rPr>
+          <w:rFonts w:eastAsia="Times New Roman" w:cs="Arial"/>
+          <w:szCs w:val="24"/>
+        </w:rPr>
+        <w:t>store</w:t>
+      </w:r>
+      <w:r>
+        <w:rPr>
+          <w:rFonts w:eastAsia="Times New Roman" w:cs="Arial"/>
+          <w:szCs w:val="24"/>
+        </w:rPr>
+        <w:t xml:space="preserve"> collect</w:t>
+      </w:r>
+      <w:r>
+        <w:rPr>
+          <w:rFonts w:eastAsia="Times New Roman" w:cs="Arial"/>
+          <w:szCs w:val="24"/>
+        </w:rPr>
+        <w:t>ed</w:t>
+      </w:r>
+      <w:r>
+        <w:rPr>
+          <w:rFonts w:eastAsia="Times New Roman" w:cs="Arial"/>
+          <w:szCs w:val="24"/>
+        </w:rPr>
+        <w:t xml:space="preserve"> data </w:t>
+      </w:r>
+      <w:r>
+        <w:rPr>
+          <w:rFonts w:eastAsia="Times New Roman" w:cs="Arial"/>
+          <w:szCs w:val="24"/>
+        </w:rPr>
+        <w:t>such as</w:t>
+      </w:r>
+      <w:r>
+        <w:rPr>
+          <w:rFonts w:eastAsia="Times New Roman" w:cs="Arial"/>
+          <w:szCs w:val="24"/>
+        </w:rPr>
+        <w:t xml:space="preserve"> voltage, current</w:t>
+      </w:r>
+      <w:r>
+        <w:rPr>
+          <w:rFonts w:eastAsia="Times New Roman" w:cs="Arial"/>
+          <w:szCs w:val="24"/>
+        </w:rPr>
+        <w:t xml:space="preserve"> output</w:t>
+      </w:r>
+      <w:r>
+        <w:rPr>
+          <w:rFonts w:eastAsia="Times New Roman" w:cs="Arial"/>
+          <w:szCs w:val="24"/>
+        </w:rPr>
+        <w:t>, and temperature</w:t>
+      </w:r>
+      <w:r>
+        <w:rPr>
+          <w:rFonts w:eastAsia="Times New Roman" w:cs="Arial"/>
+          <w:szCs w:val="24"/>
+        </w:rPr>
+        <w:t xml:space="preserve"> from the </w:t>
+      </w:r>
+      <w:r>
+        <w:rPr>
+          <w:rFonts w:eastAsia="Times New Roman" w:cs="Arial"/>
+          <w:szCs w:val="24"/>
+        </w:rPr>
+        <w:t>MCU</w:t>
+      </w:r>
+      <w:r>
+        <w:rPr>
+          <w:rFonts w:eastAsia="Times New Roman" w:cs="Arial"/>
+          <w:szCs w:val="24"/>
+        </w:rPr>
+        <w:t xml:space="preserve"> using </w:t>
+      </w:r>
+      <w:r>
+        <w:rPr>
+          <w:rFonts w:eastAsia="Times New Roman" w:cs="Arial"/>
+          <w:szCs w:val="24"/>
+        </w:rPr>
+        <w:t xml:space="preserve">the </w:t>
+      </w:r>
+      <w:r>
+        <w:rPr>
+          <w:rFonts w:eastAsia="Times New Roman" w:cs="Arial"/>
+          <w:szCs w:val="24"/>
+        </w:rPr>
+        <w:t>SPI protocol</w:t>
+      </w:r>
+      <w:r>
+        <w:rPr>
+          <w:rFonts w:eastAsia="Times New Roman" w:cs="Arial"/>
+          <w:szCs w:val="24"/>
+        </w:rPr>
+        <w:t xml:space="preserve">. The </w:t>
+      </w:r>
+      <w:r>
+        <w:rPr>
+          <w:rFonts w:eastAsia="Times New Roman" w:cs="Arial"/>
+          <w:szCs w:val="24"/>
+        </w:rPr>
+        <w:t>micro-</w:t>
+      </w:r>
+      <w:r>
+        <w:rPr>
+          <w:rFonts w:eastAsia="Times New Roman" w:cs="Arial"/>
+          <w:szCs w:val="24"/>
+        </w:rPr>
+        <w:t xml:space="preserve">SD is inexpensive and needed to </w:t>
+      </w:r>
+      <w:r>
+        <w:rPr>
+          <w:rFonts w:eastAsia="Times New Roman" w:cs="Arial"/>
+          <w:szCs w:val="24"/>
+        </w:rPr>
+        <w:t>store</w:t>
+      </w:r>
+      <w:r>
+        <w:rPr>
+          <w:rFonts w:eastAsia="Times New Roman" w:cs="Arial"/>
+          <w:szCs w:val="24"/>
+        </w:rPr>
+        <w:t xml:space="preserve"> data for our </w:t>
       </w:r>
       <w:r>
         <w:rPr>
@@ -3237,21 +4355,44 @@
     </w:p>
     <w:p>
       <w:pPr>
-        <w:spacing w:line="480" w:lineRule="auto"/>
-        <w:rPr>
-          <w:rFonts w:eastAsia="Times New Roman" w:cs="Arial"/>
-          <w:szCs w:val="24"/>
-        </w:rPr>
-      </w:pPr>
-      <w:r>
-        <w:rPr>
-          <w:rFonts w:eastAsia="Times New Roman" w:cs="Arial"/>
-          <w:szCs w:val="24"/>
-        </w:rPr>
-        <w:t xml:space="preserve">We will also procure an SD Card Module to facilitate the connection between our Micro SD card and Microcontroller. </w:t>
-      </w:r>
-    </w:p>
-    <w:p/>
+        <w:spacing w:after="0" w:line="480" w:lineRule="auto"/>
+      </w:pPr>
+      <w:r>
+        <w:rPr>
+          <w:rFonts w:eastAsia="Times New Roman" w:cs="Arial"/>
+          <w:szCs w:val="24"/>
+        </w:rPr>
+        <w:t xml:space="preserve">We will also procure an SD Card Module to facilitate the connection between our </w:t>
+      </w:r>
+      <w:r>
+        <w:rPr>
+          <w:rFonts w:eastAsia="Times New Roman" w:cs="Arial"/>
+          <w:szCs w:val="24"/>
+        </w:rPr>
+        <w:t>micro-</w:t>
+      </w:r>
+      <w:r>
+        <w:rPr>
+          <w:rFonts w:eastAsia="Times New Roman" w:cs="Arial"/>
+          <w:szCs w:val="24"/>
+        </w:rPr>
+        <w:t xml:space="preserve">SD card and </w:t>
+      </w:r>
+      <w:r>
+        <w:rPr>
+          <w:rFonts w:eastAsia="Times New Roman" w:cs="Arial"/>
+          <w:szCs w:val="24"/>
+        </w:rPr>
+        <w:t>MCU</w:t>
+      </w:r>
+      <w:r>
+        <w:rPr>
+          <w:rFonts w:eastAsia="Times New Roman" w:cs="Arial"/>
+          <w:szCs w:val="24"/>
+        </w:rPr>
+        <w:t xml:space="preserve">. </w:t>
+      </w:r>
+    </w:p>
     <w:p>
       <w:pPr>
         <w:pStyle w:val="Heading1"/>
@@ -3278,28 +4419,24 @@
       <w:r>
         <w:t xml:space="preserve">The device must be capable of supplying </w:t>
       </w:r>
-      <m:oMath>
-        <m:r>
-          <w:rPr>
-            <w:rFonts w:ascii="Cambria Math" w:hAnsi="Cambria Math"/>
-          </w:rPr>
-          <m:t>24V</m:t>
-        </m:r>
-      </m:oMath>
+      <w:r>
+        <w:rPr>
+          <w:rFonts w:eastAsiaTheme="minorEastAsia"/>
+        </w:rPr>
+        <w:t>24V</w:t>
+      </w:r>
       <w:r>
         <w:rPr>
           <w:rFonts w:eastAsiaTheme="minorEastAsia"/>
         </w:rPr>
         <w:t xml:space="preserve"> at </w:t>
       </w:r>
-      <m:oMath>
-        <m:r>
-          <w:rPr>
-            <w:rFonts w:ascii="Cambria Math" w:eastAsiaTheme="minorEastAsia" w:hAnsi="Cambria Math"/>
-          </w:rPr>
-          <m:t>10A</m:t>
-        </m:r>
-      </m:oMath>
+      <w:r>
+        <w:rPr>
+          <w:rFonts w:eastAsiaTheme="minorEastAsia"/>
+        </w:rPr>
+        <w:t>10A</w:t>
+      </w:r>
       <w:r>
         <w:rPr>
           <w:rFonts w:eastAsiaTheme="minorEastAsia"/>
@@ -3317,28 +4454,24 @@
       <w:r>
         <w:t xml:space="preserve">The device must be capable of supplying </w:t>
       </w:r>
-      <m:oMath>
-        <m:r>
-          <w:rPr>
-            <w:rFonts w:ascii="Cambria Math" w:hAnsi="Cambria Math"/>
-          </w:rPr>
-          <m:t>12V</m:t>
-        </m:r>
-      </m:oMath>
+      <w:r>
+        <w:rPr>
+          <w:rFonts w:eastAsiaTheme="minorEastAsia"/>
+        </w:rPr>
+        <w:t>12V</w:t>
+      </w:r>
       <w:r>
         <w:rPr>
           <w:rFonts w:eastAsiaTheme="minorEastAsia"/>
         </w:rPr>
         <w:t xml:space="preserve"> at </w:t>
       </w:r>
-      <m:oMath>
-        <m:r>
-          <w:rPr>
-            <w:rFonts w:ascii="Cambria Math" w:eastAsiaTheme="minorEastAsia" w:hAnsi="Cambria Math"/>
-          </w:rPr>
-          <m:t>5A</m:t>
-        </m:r>
-      </m:oMath>
+      <w:r>
+        <w:rPr>
+          <w:rFonts w:eastAsiaTheme="minorEastAsia"/>
+        </w:rPr>
+        <w:t>5A</w:t>
+      </w:r>
       <w:r>
         <w:rPr>
           <w:rFonts w:eastAsiaTheme="minorEastAsia"/>
@@ -3449,7 +4582,6 @@
         <w:spacing w:line="276" w:lineRule="auto"/>
       </w:pPr>
       <w:r>
-        <w:lastRenderedPageBreak/>
         <w:t>High-temperature protection</w:t>
       </w:r>
     </w:p>
@@ -3521,7 +4653,20 @@
         <w:spacing w:line="276" w:lineRule="auto"/>
       </w:pPr>
       <w:r>
-        <w:t>The device must be capable of logging battery temperature, battery voltage, and current output to the SD card, at the behest of the user.</w:t>
+        <w:lastRenderedPageBreak/>
+        <w:t xml:space="preserve">The device must be capable of logging battery temperature, battery voltage, and current output to the </w:t>
+      </w:r>
+      <w:r>
+        <w:t>micro-</w:t>
+      </w:r>
+      <w:r>
+        <w:t>SD card</w:t>
+      </w:r>
+      <w:r>
+        <w:t xml:space="preserve"> as a .csv</w:t>
+      </w:r>
+      <w:r>
+        <w:t>, at the behest of the user.</w:t>
       </w:r>
     </w:p>
     <w:p>
@@ -3596,77 +4741,10 @@
           <w:noProof/>
         </w:rPr>
         <w:lastRenderedPageBreak/>
-        <w:drawing>
-          <wp:anchor distT="0" distB="0" distL="114300" distR="114300" simplePos="0" relativeHeight="251660288" behindDoc="0" locked="0" layoutInCell="1" allowOverlap="1" wp14:anchorId="6FEFBA5A" wp14:editId="5ACCF0DA">
-            <wp:simplePos x="0" y="0"/>
-            <wp:positionH relativeFrom="margin">
-              <wp:align>center</wp:align>
-            </wp:positionH>
-            <wp:positionV relativeFrom="paragraph">
-              <wp:posOffset>592562</wp:posOffset>
-            </wp:positionV>
-            <wp:extent cx="9988269" cy="4762154"/>
-            <wp:effectExtent l="0" t="0" r="0" b="635"/>
-            <wp:wrapNone/>
-            <wp:docPr id="3" name="Picture 3"/>
-            <wp:cNvGraphicFramePr>
-              <a:graphicFrameLocks xmlns:a="http://schemas.openxmlformats.org/drawingml/2006/main" noChangeAspect="1"/>
-            </wp:cNvGraphicFramePr>
-            <a:graphic xmlns:a="http://schemas.openxmlformats.org/drawingml/2006/main">
-              <a:graphicData uri="http://schemas.openxmlformats.org/drawingml/2006/picture">
-                <pic:pic xmlns:pic="http://schemas.openxmlformats.org/drawingml/2006/picture">
-                  <pic:nvPicPr>
-                    <pic:cNvPr id="0" name="Picture 2"/>
-                    <pic:cNvPicPr>
-                      <a:picLocks noChangeAspect="1" noChangeArrowheads="1"/>
-                    </pic:cNvPicPr>
-                  </pic:nvPicPr>
-                  <pic:blipFill>
-                    <a:blip r:embed="rId16">
-                      <a:extLst>
-                        <a:ext uri="{28A0092B-C50C-407E-A947-70E740481C1C}">
-                          <a14:useLocalDpi xmlns:a14="http://schemas.microsoft.com/office/drawing/2010/main" val="0"/>
-                        </a:ext>
-                      </a:extLst>
-                    </a:blip>
-                    <a:srcRect/>
-                    <a:stretch>
-                      <a:fillRect/>
-                    </a:stretch>
-                  </pic:blipFill>
-                  <pic:spPr bwMode="auto">
-                    <a:xfrm>
-                      <a:off x="0" y="0"/>
-                      <a:ext cx="9988269" cy="4762154"/>
-                    </a:xfrm>
-                    <a:prstGeom prst="rect">
-                      <a:avLst/>
-                    </a:prstGeom>
-                    <a:noFill/>
-                    <a:ln>
-                      <a:noFill/>
-                    </a:ln>
-                  </pic:spPr>
-                </pic:pic>
-              </a:graphicData>
-            </a:graphic>
-            <wp14:sizeRelH relativeFrom="margin">
-              <wp14:pctWidth>0</wp14:pctWidth>
-            </wp14:sizeRelH>
-            <wp14:sizeRelV relativeFrom="margin">
-              <wp14:pctHeight>0</wp14:pctHeight>
-            </wp14:sizeRelV>
-          </wp:anchor>
-        </w:drawing>
-      </w:r>
-      <w:r>
-        <w:rPr>
-          <w:noProof/>
-        </w:rPr>
         <mc:AlternateContent>
           <mc:Choice Requires="wps">
             <w:drawing>
-              <wp:anchor distT="0" distB="0" distL="114300" distR="114300" simplePos="0" relativeHeight="251659264" behindDoc="0" locked="0" layoutInCell="1" allowOverlap="1" wp14:anchorId="0340B33D" wp14:editId="6428EF0B">
+              <wp:anchor distT="0" distB="0" distL="114300" distR="114300" simplePos="0" relativeHeight="251659264" behindDoc="0" locked="0" layoutInCell="1" allowOverlap="1" wp14:anchorId="0340B33D" wp14:editId="2771B8B0">
                 <wp:simplePos x="0" y="0"/>
                 <wp:positionH relativeFrom="page">
                   <wp:align>left</wp:align>
@@ -3804,6 +4882,72 @@
         </mc:AlternateContent>
       </w:r>
     </w:p>
+    <w:p>
+      <w:r>
+        <w:drawing>
+          <wp:anchor distT="0" distB="0" distL="114300" distR="114300" simplePos="0" relativeHeight="251671552" behindDoc="0" locked="0" layoutInCell="1" allowOverlap="1" wp14:anchorId="5634761C" wp14:editId="43E59005">
+            <wp:simplePos x="0" y="0"/>
+            <wp:positionH relativeFrom="page">
+              <wp:posOffset>10571</wp:posOffset>
+            </wp:positionH>
+            <wp:positionV relativeFrom="paragraph">
+              <wp:posOffset>279819</wp:posOffset>
+            </wp:positionV>
+            <wp:extent cx="10055805" cy="4793578"/>
+            <wp:effectExtent l="0" t="0" r="3175" b="7620"/>
+            <wp:wrapNone/>
+            <wp:docPr id="12" name="Picture 12"/>
+            <wp:cNvGraphicFramePr>
+              <a:graphicFrameLocks xmlns:a="http://schemas.openxmlformats.org/drawingml/2006/main" noChangeAspect="1"/>
+            </wp:cNvGraphicFramePr>
+            <a:graphic xmlns:a="http://schemas.openxmlformats.org/drawingml/2006/main">
+              <a:graphicData uri="http://schemas.openxmlformats.org/drawingml/2006/picture">
+                <pic:pic xmlns:pic="http://schemas.openxmlformats.org/drawingml/2006/picture">
+                  <pic:nvPicPr>
+                    <pic:cNvPr id="0" name="Picture 2"/>
+                    <pic:cNvPicPr>
+                      <a:picLocks noChangeAspect="1" noChangeArrowheads="1"/>
+                    </pic:cNvPicPr>
+                  </pic:nvPicPr>
+                  <pic:blipFill>
+                    <a:blip r:embed="rId16">
+                      <a:extLst>
+                        <a:ext uri="{28A0092B-C50C-407E-A947-70E740481C1C}">
+                          <a14:useLocalDpi xmlns:a14="http://schemas.microsoft.com/office/drawing/2010/main" val="0"/>
+                        </a:ext>
+                      </a:extLst>
+                    </a:blip>
+                    <a:srcRect/>
+                    <a:stretch>
+                      <a:fillRect/>
+                    </a:stretch>
+                  </pic:blipFill>
+                  <pic:spPr bwMode="auto">
+                    <a:xfrm>
+                      <a:off x="0" y="0"/>
+                      <a:ext cx="10055805" cy="4793578"/>
+                    </a:xfrm>
+                    <a:prstGeom prst="rect">
+                      <a:avLst/>
+                    </a:prstGeom>
+                    <a:noFill/>
+                    <a:ln>
+                      <a:noFill/>
+                    </a:ln>
+                  </pic:spPr>
+                </pic:pic>
+              </a:graphicData>
+            </a:graphic>
+            <wp14:sizeRelH relativeFrom="margin">
+              <wp14:pctWidth>0</wp14:pctWidth>
+            </wp14:sizeRelH>
+            <wp14:sizeRelV relativeFrom="margin">
+              <wp14:pctHeight>0</wp14:pctHeight>
+            </wp14:sizeRelV>
+          </wp:anchor>
+        </w:drawing>
+      </w:r>
+    </w:p>
     <w:p/>
     <w:p/>
     <w:p/>
@@ -3822,7 +4966,6 @@
     <w:p/>
     <w:p/>
     <w:p/>
-    <w:p/>
     <w:p>
       <w:pPr>
         <w:pStyle w:val="Title"/>
@@ -3863,89 +5006,373 @@
       <w:r>
         <w:t xml:space="preserve">To validate that our device can supply </w:t>
       </w:r>
+      <w:r>
+        <w:rPr>
+          <w:rFonts w:eastAsiaTheme="minorEastAsia"/>
+        </w:rPr>
+        <w:t>10A</w:t>
+      </w:r>
+      <w:r>
+        <w:rPr>
+          <w:rFonts w:eastAsiaTheme="minorEastAsia"/>
+        </w:rPr>
+        <w:t xml:space="preserve"> at </w:t>
+      </w:r>
+      <w:r>
+        <w:rPr>
+          <w:rFonts w:eastAsiaTheme="minorEastAsia"/>
+        </w:rPr>
+        <w:t>24V</w:t>
+      </w:r>
+      <w:r>
+        <w:rPr>
+          <w:rFonts w:eastAsiaTheme="minorEastAsia"/>
+        </w:rPr>
+        <w:t xml:space="preserve">, we will connect the output of the </w:t>
+      </w:r>
+      <w:r>
+        <w:rPr>
+          <w:rFonts w:eastAsiaTheme="minorEastAsia"/>
+        </w:rPr>
+        <w:t>24V</w:t>
+      </w:r>
+      <w:r>
+        <w:rPr>
+          <w:rFonts w:eastAsiaTheme="minorEastAsia"/>
+        </w:rPr>
+        <w:t xml:space="preserve"> rail to a </w:t>
+      </w:r>
+      <w:r>
+        <w:rPr>
+          <w:rFonts w:eastAsiaTheme="minorEastAsia"/>
+        </w:rPr>
+        <w:t>10A</w:t>
+      </w:r>
+      <w:r>
+        <w:rPr>
+          <w:rFonts w:eastAsiaTheme="minorEastAsia"/>
+        </w:rPr>
+        <w:t xml:space="preserve"> load. We will have two digital multimeters (DMM), one in parallel to the load to measure the voltage across it and one in series to measure the current. If we get </w:t>
+      </w:r>
+      <w:r>
+        <w:rPr>
+          <w:rFonts w:eastAsiaTheme="minorEastAsia"/>
+        </w:rPr>
+        <w:t>24V</w:t>
+      </w:r>
+      <w:r>
+        <w:rPr>
+          <w:rFonts w:eastAsiaTheme="minorEastAsia"/>
+        </w:rPr>
+        <w:t xml:space="preserve"> and </w:t>
+      </w:r>
+      <w:r>
+        <w:rPr>
+          <w:rFonts w:eastAsiaTheme="minorEastAsia"/>
+        </w:rPr>
+        <w:t>10A</w:t>
+      </w:r>
+      <w:r>
+        <w:rPr>
+          <w:rFonts w:eastAsiaTheme="minorEastAsia"/>
+        </w:rPr>
+        <w:t xml:space="preserve"> on the respective DMMs then we have met the specification.</w:t>
+      </w:r>
+    </w:p>
+    <w:p>
+      <w:pPr>
+        <w:spacing w:line="480" w:lineRule="auto"/>
+        <w:ind w:firstLine="720"/>
+        <w:rPr>
+          <w:rFonts w:eastAsiaTheme="minorEastAsia"/>
+        </w:rPr>
+      </w:pPr>
+      <w:r>
+        <w:t xml:space="preserve">To validate that our device can supply </w:t>
+      </w:r>
+      <w:r>
+        <w:rPr>
+          <w:rFonts w:eastAsiaTheme="minorEastAsia"/>
+        </w:rPr>
+        <w:t>5A</w:t>
+      </w:r>
+      <w:r>
+        <w:rPr>
+          <w:rFonts w:eastAsiaTheme="minorEastAsia"/>
+        </w:rPr>
+        <w:t xml:space="preserve"> at</w:t>
+      </w:r>
+      <w:r>
+        <w:t xml:space="preserve"> </w:t>
+      </w:r>
+      <w:r>
+        <w:rPr>
+          <w:rFonts w:eastAsiaTheme="minorEastAsia"/>
+        </w:rPr>
+        <w:t>12V</w:t>
+      </w:r>
+      <w:r>
+        <w:rPr>
+          <w:rFonts w:eastAsiaTheme="minorEastAsia"/>
+        </w:rPr>
+        <w:t xml:space="preserve">, we will connect the output of the </w:t>
+      </w:r>
+      <w:r>
+        <w:rPr>
+          <w:rFonts w:eastAsiaTheme="minorEastAsia"/>
+        </w:rPr>
+        <w:t>12V</w:t>
+      </w:r>
+      <w:r>
+        <w:rPr>
+          <w:rFonts w:eastAsiaTheme="minorEastAsia"/>
+        </w:rPr>
+        <w:t xml:space="preserve"> rail to a </w:t>
+      </w:r>
+      <w:r>
+        <w:rPr>
+          <w:rFonts w:eastAsiaTheme="minorEastAsia"/>
+        </w:rPr>
+        <w:t>5A</w:t>
+      </w:r>
+      <w:r>
+        <w:rPr>
+          <w:rFonts w:eastAsiaTheme="minorEastAsia"/>
+        </w:rPr>
+        <w:t xml:space="preserve"> load. We will have two DMMs, one in parallel to the load to measure the voltage across it and one in series to measure the current. If we get </w:t>
+      </w:r>
+      <w:r>
+        <w:rPr>
+          <w:rFonts w:eastAsiaTheme="minorEastAsia"/>
+        </w:rPr>
+        <w:t>12V</w:t>
+      </w:r>
+      <w:r>
+        <w:rPr>
+          <w:rFonts w:eastAsiaTheme="minorEastAsia"/>
+        </w:rPr>
+        <w:t xml:space="preserve"> and </w:t>
+      </w:r>
+      <w:r>
+        <w:rPr>
+          <w:rFonts w:eastAsiaTheme="minorEastAsia"/>
+        </w:rPr>
+        <w:t>5A</w:t>
+      </w:r>
+      <w:r>
+        <w:rPr>
+          <w:rFonts w:eastAsiaTheme="minorEastAsia"/>
+        </w:rPr>
+        <w:t xml:space="preserve"> on the respective DMMs then we have met the specification.</w:t>
+      </w:r>
+    </w:p>
+    <w:p>
+      <w:pPr>
+        <w:spacing w:line="480" w:lineRule="auto"/>
+        <w:ind w:firstLine="720"/>
+        <w:rPr>
+          <w:rFonts w:eastAsiaTheme="minorEastAsia"/>
+        </w:rPr>
+      </w:pPr>
+      <w:r>
+        <w:rPr>
+          <w:rFonts w:eastAsiaTheme="minorEastAsia"/>
+        </w:rPr>
+        <w:t>To validate that our device can operate on a single charge for the duration of one race. We will discharge the device</w:t>
+      </w:r>
+      <w:r>
+        <w:rPr>
+          <w:rFonts w:eastAsiaTheme="minorEastAsia"/>
+        </w:rPr>
+        <w:t xml:space="preserve"> </w:t>
+      </w:r>
+      <w:r>
+        <w:rPr>
+          <w:rFonts w:eastAsiaTheme="minorEastAsia"/>
+        </w:rPr>
+        <w:t xml:space="preserve">for </w:t>
+      </w:r>
+      <w:r>
+        <w:rPr>
+          <w:rFonts w:eastAsiaTheme="minorEastAsia"/>
+        </w:rPr>
+        <w:t>33</w:t>
+      </w:r>
       <m:oMath>
         <m:r>
           <w:rPr>
             <w:rFonts w:ascii="Cambria Math" w:eastAsiaTheme="minorEastAsia" w:hAnsi="Cambria Math"/>
           </w:rPr>
-          <m:t>10A</m:t>
+          <m:t xml:space="preserve"> </m:t>
         </m:r>
       </m:oMath>
       <w:r>
         <w:rPr>
           <w:rFonts w:eastAsiaTheme="minorEastAsia"/>
         </w:rPr>
-        <w:t xml:space="preserve"> at </w:t>
-      </w:r>
-      <m:oMath>
-        <m:r>
-          <w:rPr>
-            <w:rFonts w:ascii="Cambria Math" w:hAnsi="Cambria Math"/>
-          </w:rPr>
-          <m:t>24V</m:t>
-        </m:r>
-      </m:oMath>
-      <w:r>
-        <w:rPr>
-          <w:rFonts w:eastAsiaTheme="minorEastAsia"/>
-        </w:rPr>
-        <w:t xml:space="preserve">, we will connect the output of the </w:t>
-      </w:r>
-      <m:oMath>
-        <m:r>
-          <w:rPr>
-            <w:rFonts w:ascii="Cambria Math" w:eastAsiaTheme="minorEastAsia" w:hAnsi="Cambria Math"/>
-          </w:rPr>
-          <m:t>24V</m:t>
-        </m:r>
-      </m:oMath>
-      <w:r>
-        <w:rPr>
-          <w:rFonts w:eastAsiaTheme="minorEastAsia"/>
-        </w:rPr>
-        <w:t xml:space="preserve"> rail to a </w:t>
-      </w:r>
-      <m:oMath>
-        <m:r>
-          <w:rPr>
-            <w:rFonts w:ascii="Cambria Math" w:eastAsiaTheme="minorEastAsia" w:hAnsi="Cambria Math"/>
-          </w:rPr>
-          <m:t>10A</m:t>
-        </m:r>
-      </m:oMath>
-      <w:r>
-        <w:rPr>
-          <w:rFonts w:eastAsiaTheme="minorEastAsia"/>
-        </w:rPr>
-        <w:t xml:space="preserve"> load. We will have two digital multimeters (DMM), one in parallel to the load to measure the voltage across it and one in series to measure the current. If we get </w:t>
-      </w:r>
-      <m:oMath>
-        <m:r>
-          <w:rPr>
-            <w:rFonts w:ascii="Cambria Math" w:eastAsiaTheme="minorEastAsia" w:hAnsi="Cambria Math"/>
-          </w:rPr>
-          <m:t>24V</m:t>
-        </m:r>
-      </m:oMath>
+        <w:t>minutes</w:t>
+      </w:r>
+      <w:r>
+        <w:rPr>
+          <w:rFonts w:eastAsiaTheme="minorEastAsia"/>
+        </w:rPr>
+        <w:t xml:space="preserve"> (</w:t>
+      </w:r>
+      <w:r>
+        <w:rPr>
+          <w:rFonts w:eastAsiaTheme="minorEastAsia"/>
+        </w:rPr>
+        <w:t>30</w:t>
+      </w:r>
+      <w:r>
+        <w:rPr>
+          <w:rFonts w:eastAsiaTheme="minorEastAsia"/>
+        </w:rPr>
+        <w:t xml:space="preserve"> minutes </w:t>
+      </w:r>
+      <w:r>
+        <w:rPr>
+          <w:rFonts w:eastAsiaTheme="minorEastAsia"/>
+        </w:rPr>
+        <w:t>the longest time for a race</w:t>
+      </w:r>
+      <w:r>
+        <w:rPr>
+          <w:rFonts w:eastAsiaTheme="minorEastAsia"/>
+        </w:rPr>
+        <w:t xml:space="preserve"> + </w:t>
+      </w:r>
+      <w:r>
+        <w:rPr>
+          <w:rFonts w:eastAsiaTheme="minorEastAsia"/>
+        </w:rPr>
+        <w:t>3</w:t>
+      </w:r>
+      <w:r>
+        <w:rPr>
+          <w:rFonts w:eastAsiaTheme="minorEastAsia"/>
+        </w:rPr>
+        <w:t xml:space="preserve"> minutes</w:t>
+      </w:r>
+      <w:r>
+        <w:rPr>
+          <w:rFonts w:eastAsiaTheme="minorEastAsia"/>
+        </w:rPr>
+        <w:t xml:space="preserve"> </w:t>
+      </w:r>
+      <w:r>
+        <w:rPr>
+          <w:rFonts w:eastAsiaTheme="minorEastAsia"/>
+        </w:rPr>
+        <w:t xml:space="preserve">as a </w:t>
+      </w:r>
+      <w:r>
+        <w:rPr>
+          <w:rFonts w:eastAsiaTheme="minorEastAsia"/>
+        </w:rPr>
+        <w:t xml:space="preserve">10% </w:t>
+      </w:r>
+      <w:r>
+        <w:rPr>
+          <w:rFonts w:eastAsiaTheme="minorEastAsia"/>
+        </w:rPr>
+        <w:t>buffer</w:t>
+      </w:r>
+      <w:r>
+        <w:rPr>
+          <w:rFonts w:eastAsiaTheme="minorEastAsia"/>
+        </w:rPr>
+        <w:t>)</w:t>
+      </w:r>
+      <w:r>
+        <w:rPr>
+          <w:rFonts w:eastAsiaTheme="minorEastAsia"/>
+        </w:rPr>
+        <w:t xml:space="preserve">, by applying a </w:t>
+      </w:r>
+      <w:r>
+        <w:rPr>
+          <w:rFonts w:eastAsiaTheme="minorEastAsia"/>
+        </w:rPr>
+        <w:t>5A</w:t>
+      </w:r>
+      <w:r>
+        <w:rPr>
+          <w:rFonts w:eastAsiaTheme="minorEastAsia"/>
+        </w:rPr>
+        <w:t xml:space="preserve"> load to the </w:t>
+      </w:r>
+      <w:r>
+        <w:rPr>
+          <w:rFonts w:eastAsiaTheme="minorEastAsia"/>
+        </w:rPr>
+        <w:t>12V</w:t>
+      </w:r>
+      <w:r>
+        <w:rPr>
+          <w:rFonts w:eastAsiaTheme="minorEastAsia"/>
+        </w:rPr>
+        <w:t xml:space="preserve"> rail and a </w:t>
+      </w:r>
+      <w:r>
+        <w:rPr>
+          <w:rFonts w:eastAsiaTheme="minorEastAsia"/>
+        </w:rPr>
+        <w:t>10A</w:t>
+      </w:r>
+      <w:r>
+        <w:rPr>
+          <w:rFonts w:eastAsiaTheme="minorEastAsia"/>
+        </w:rPr>
+        <w:t xml:space="preserve"> load to the </w:t>
+      </w:r>
+      <w:r>
+        <w:rPr>
+          <w:rFonts w:eastAsiaTheme="minorEastAsia"/>
+        </w:rPr>
+        <w:t>24V</w:t>
+      </w:r>
+      <w:r>
+        <w:rPr>
+          <w:rFonts w:eastAsiaTheme="minorEastAsia"/>
+        </w:rPr>
+        <w:t xml:space="preserve"> rail. After </w:t>
+      </w:r>
+      <w:r>
+        <w:rPr>
+          <w:rFonts w:eastAsiaTheme="minorEastAsia"/>
+        </w:rPr>
+        <w:t>33</w:t>
+      </w:r>
+      <w:r>
+        <w:rPr>
+          <w:rFonts w:eastAsiaTheme="minorEastAsia"/>
+        </w:rPr>
+        <w:t xml:space="preserve"> minutes have elapsed, we will measure the voltage of the battery pack using a DMM in parallel. If the voltage of the two rails is still </w:t>
+      </w:r>
+      <w:r>
+        <w:rPr>
+          <w:rFonts w:eastAsiaTheme="minorEastAsia"/>
+        </w:rPr>
+        <w:t>12V</w:t>
+      </w:r>
       <w:r>
         <w:rPr>
           <w:rFonts w:eastAsiaTheme="minorEastAsia"/>
         </w:rPr>
         <w:t xml:space="preserve"> and </w:t>
       </w:r>
-      <m:oMath>
-        <m:r>
-          <w:rPr>
-            <w:rFonts w:ascii="Cambria Math" w:eastAsiaTheme="minorEastAsia" w:hAnsi="Cambria Math"/>
-          </w:rPr>
-          <m:t>10A</m:t>
-        </m:r>
-      </m:oMath>
-      <w:r>
-        <w:rPr>
-          <w:rFonts w:eastAsiaTheme="minorEastAsia"/>
-        </w:rPr>
-        <w:t xml:space="preserve"> on the respective DMMs then we have met the specification.</w:t>
+      <w:r>
+        <w:rPr>
+          <w:rFonts w:eastAsiaTheme="minorEastAsia"/>
+        </w:rPr>
+        <w:t>24V</w:t>
+      </w:r>
+      <w:r>
+        <w:rPr>
+          <w:rFonts w:eastAsiaTheme="minorEastAsia"/>
+        </w:rPr>
+        <w:t>, then this specification is validated.</w:t>
       </w:r>
     </w:p>
     <w:p>
@@ -3957,323 +5384,29 @@
         </w:rPr>
       </w:pPr>
       <w:r>
-        <w:t xml:space="preserve">To validate that our device can supply </w:t>
-      </w:r>
-      <m:oMath>
-        <m:r>
-          <w:rPr>
-            <w:rFonts w:ascii="Cambria Math" w:eastAsiaTheme="minorEastAsia" w:hAnsi="Cambria Math"/>
-          </w:rPr>
-          <m:t>5A</m:t>
-        </m:r>
-      </m:oMath>
-      <w:r>
-        <w:rPr>
-          <w:rFonts w:eastAsiaTheme="minorEastAsia"/>
-        </w:rPr>
-        <w:t xml:space="preserve"> at</w:t>
-      </w:r>
-      <w:r>
-        <w:t xml:space="preserve"> </w:t>
-      </w:r>
-      <m:oMath>
-        <m:r>
-          <w:rPr>
-            <w:rFonts w:ascii="Cambria Math" w:hAnsi="Cambria Math"/>
-          </w:rPr>
-          <m:t>12V</m:t>
-        </m:r>
-      </m:oMath>
-      <w:r>
-        <w:rPr>
-          <w:rFonts w:eastAsiaTheme="minorEastAsia"/>
-        </w:rPr>
-        <w:t xml:space="preserve">, we will connect the output of the </w:t>
-      </w:r>
-      <m:oMath>
-        <m:r>
-          <w:rPr>
-            <w:rFonts w:ascii="Cambria Math" w:eastAsiaTheme="minorEastAsia" w:hAnsi="Cambria Math"/>
-          </w:rPr>
-          <m:t>12V</m:t>
-        </m:r>
-      </m:oMath>
-      <w:r>
-        <w:rPr>
-          <w:rFonts w:eastAsiaTheme="minorEastAsia"/>
-        </w:rPr>
-        <w:t xml:space="preserve"> rail to a </w:t>
-      </w:r>
-      <m:oMath>
-        <m:r>
-          <w:rPr>
-            <w:rFonts w:ascii="Cambria Math" w:eastAsiaTheme="minorEastAsia" w:hAnsi="Cambria Math"/>
-          </w:rPr>
-          <m:t>5A</m:t>
-        </m:r>
-      </m:oMath>
-      <w:r>
-        <w:rPr>
-          <w:rFonts w:eastAsiaTheme="minorEastAsia"/>
-        </w:rPr>
-        <w:t xml:space="preserve"> load. We will have two DMMs, one in parallel to the load to measure the voltage across it and one in series to measure the current. If we get </w:t>
-      </w:r>
-      <m:oMath>
-        <m:r>
-          <w:rPr>
-            <w:rFonts w:ascii="Cambria Math" w:eastAsiaTheme="minorEastAsia" w:hAnsi="Cambria Math"/>
-          </w:rPr>
-          <m:t>12V</m:t>
-        </m:r>
-      </m:oMath>
+        <w:rPr>
+          <w:rFonts w:eastAsiaTheme="minorEastAsia"/>
+        </w:rPr>
+        <w:t xml:space="preserve">To validate the short circuit protection feature, we will probe the gate and source of the discharge power field effect transistor (FET), using a DMM. We will short the </w:t>
+      </w:r>
+      <w:r>
+        <w:rPr>
+          <w:rFonts w:eastAsiaTheme="minorEastAsia"/>
+        </w:rPr>
+        <w:t>pack+</w:t>
+      </w:r>
       <w:r>
         <w:rPr>
           <w:rFonts w:eastAsiaTheme="minorEastAsia"/>
         </w:rPr>
         <w:t xml:space="preserve"> and </w:t>
       </w:r>
-      <m:oMath>
-        <m:r>
-          <w:rPr>
-            <w:rFonts w:ascii="Cambria Math" w:eastAsiaTheme="minorEastAsia" w:hAnsi="Cambria Math"/>
-          </w:rPr>
-          <m:t>5A</m:t>
-        </m:r>
-      </m:oMath>
-      <w:r>
-        <w:rPr>
-          <w:rFonts w:eastAsiaTheme="minorEastAsia"/>
-        </w:rPr>
-        <w:t xml:space="preserve"> on the respective DMMs then we have met the specification.</w:t>
-      </w:r>
-    </w:p>
-    <w:p>
-      <w:pPr>
-        <w:spacing w:line="480" w:lineRule="auto"/>
-        <w:ind w:firstLine="720"/>
-        <w:rPr>
-          <w:rFonts w:eastAsiaTheme="minorEastAsia"/>
-        </w:rPr>
-      </w:pPr>
-      <w:r>
-        <w:rPr>
-          <w:rFonts w:eastAsiaTheme="minorEastAsia"/>
-        </w:rPr>
-        <w:t>To validate that our device can operate on a single charge for the duration of one race. We will discharge the device</w:t>
-      </w:r>
-      <w:r>
-        <w:rPr>
-          <w:rFonts w:eastAsiaTheme="minorEastAsia"/>
-        </w:rPr>
-        <w:t xml:space="preserve"> </w:t>
-      </w:r>
-      <w:r>
-        <w:rPr>
-          <w:rFonts w:eastAsiaTheme="minorEastAsia"/>
-        </w:rPr>
-        <w:t xml:space="preserve">for </w:t>
-      </w:r>
-      <m:oMath>
-        <m:r>
-          <w:rPr>
-            <w:rFonts w:ascii="Cambria Math" w:eastAsiaTheme="minorEastAsia" w:hAnsi="Cambria Math"/>
-          </w:rPr>
-          <m:t xml:space="preserve">33 </m:t>
-        </m:r>
-      </m:oMath>
-      <w:r>
-        <w:rPr>
-          <w:rFonts w:eastAsiaTheme="minorEastAsia"/>
-        </w:rPr>
-        <w:t>minutes</w:t>
-      </w:r>
-      <w:r>
-        <w:rPr>
-          <w:rFonts w:eastAsiaTheme="minorEastAsia"/>
-        </w:rPr>
-        <w:t xml:space="preserve"> (</w:t>
-      </w:r>
-      <m:oMath>
-        <m:r>
-          <w:rPr>
-            <w:rFonts w:ascii="Cambria Math" w:eastAsiaTheme="minorEastAsia" w:hAnsi="Cambria Math"/>
-          </w:rPr>
-          <m:t>30</m:t>
-        </m:r>
-      </m:oMath>
-      <w:r>
-        <w:rPr>
-          <w:rFonts w:eastAsiaTheme="minorEastAsia"/>
-        </w:rPr>
-        <w:t xml:space="preserve"> minutes </w:t>
-      </w:r>
-      <w:r>
-        <w:rPr>
-          <w:rFonts w:eastAsiaTheme="minorEastAsia"/>
-        </w:rPr>
-        <w:t>the longest time for a race</w:t>
-      </w:r>
-      <w:r>
-        <w:rPr>
-          <w:rFonts w:eastAsiaTheme="minorEastAsia"/>
-        </w:rPr>
-        <w:t xml:space="preserve"> + </w:t>
-      </w:r>
-      <m:oMath>
-        <m:r>
-          <w:rPr>
-            <w:rFonts w:ascii="Cambria Math" w:eastAsiaTheme="minorEastAsia" w:hAnsi="Cambria Math"/>
-          </w:rPr>
-          <m:t>3</m:t>
-        </m:r>
-      </m:oMath>
-      <w:r>
-        <w:rPr>
-          <w:rFonts w:eastAsiaTheme="minorEastAsia"/>
-        </w:rPr>
-        <w:t xml:space="preserve"> minutes as a buffer)</w:t>
-      </w:r>
-      <w:r>
-        <w:rPr>
-          <w:rFonts w:eastAsiaTheme="minorEastAsia"/>
-        </w:rPr>
-        <w:t xml:space="preserve">, by applying a </w:t>
-      </w:r>
-      <m:oMath>
-        <m:r>
-          <w:rPr>
-            <w:rFonts w:ascii="Cambria Math" w:eastAsiaTheme="minorEastAsia" w:hAnsi="Cambria Math"/>
-          </w:rPr>
-          <m:t>5A</m:t>
-        </m:r>
-      </m:oMath>
-      <w:r>
-        <w:rPr>
-          <w:rFonts w:eastAsiaTheme="minorEastAsia"/>
-        </w:rPr>
-        <w:t xml:space="preserve"> load to the </w:t>
-      </w:r>
-      <m:oMath>
-        <m:r>
-          <w:rPr>
-            <w:rFonts w:ascii="Cambria Math" w:eastAsiaTheme="minorEastAsia" w:hAnsi="Cambria Math"/>
-          </w:rPr>
-          <m:t>12V</m:t>
-        </m:r>
-      </m:oMath>
-      <w:r>
-        <w:rPr>
-          <w:rFonts w:eastAsiaTheme="minorEastAsia"/>
-        </w:rPr>
-        <w:t xml:space="preserve"> rail and a </w:t>
-      </w:r>
-      <m:oMath>
-        <m:r>
-          <w:rPr>
-            <w:rFonts w:ascii="Cambria Math" w:eastAsiaTheme="minorEastAsia" w:hAnsi="Cambria Math"/>
-          </w:rPr>
-          <m:t>10A</m:t>
-        </m:r>
-      </m:oMath>
-      <w:r>
-        <w:rPr>
-          <w:rFonts w:eastAsiaTheme="minorEastAsia"/>
-        </w:rPr>
-        <w:t xml:space="preserve"> load to the </w:t>
-      </w:r>
-      <m:oMath>
-        <m:r>
-          <w:rPr>
-            <w:rFonts w:ascii="Cambria Math" w:eastAsiaTheme="minorEastAsia" w:hAnsi="Cambria Math"/>
-          </w:rPr>
-          <m:t>24V</m:t>
-        </m:r>
-      </m:oMath>
-      <w:r>
-        <w:rPr>
-          <w:rFonts w:eastAsiaTheme="minorEastAsia"/>
-        </w:rPr>
-        <w:t xml:space="preserve"> rail. After </w:t>
-      </w:r>
-      <m:oMath>
-        <m:r>
-          <w:rPr>
-            <w:rFonts w:ascii="Cambria Math" w:eastAsiaTheme="minorEastAsia" w:hAnsi="Cambria Math"/>
-          </w:rPr>
-          <m:t>33</m:t>
-        </m:r>
-      </m:oMath>
-      <w:r>
-        <w:rPr>
-          <w:rFonts w:eastAsiaTheme="minorEastAsia"/>
-        </w:rPr>
-        <w:t xml:space="preserve"> minutes have elapsed, we will measure the voltage of the battery pack using a DMM in parallel. If the voltage of the two rails is still </w:t>
-      </w:r>
-      <m:oMath>
-        <m:r>
-          <w:rPr>
-            <w:rFonts w:ascii="Cambria Math" w:eastAsiaTheme="minorEastAsia" w:hAnsi="Cambria Math"/>
-          </w:rPr>
-          <m:t>12V</m:t>
-        </m:r>
-      </m:oMath>
-      <w:r>
-        <w:rPr>
-          <w:rFonts w:eastAsiaTheme="minorEastAsia"/>
-        </w:rPr>
-        <w:t xml:space="preserve"> and </w:t>
-      </w:r>
-      <m:oMath>
-        <m:r>
-          <w:rPr>
-            <w:rFonts w:ascii="Cambria Math" w:eastAsiaTheme="minorEastAsia" w:hAnsi="Cambria Math"/>
-          </w:rPr>
-          <m:t>24V</m:t>
-        </m:r>
-      </m:oMath>
-      <w:r>
-        <w:rPr>
-          <w:rFonts w:eastAsiaTheme="minorEastAsia"/>
-        </w:rPr>
-        <w:t>, then this specification is validated.</w:t>
-      </w:r>
-    </w:p>
-    <w:p>
-      <w:pPr>
-        <w:spacing w:line="480" w:lineRule="auto"/>
-        <w:ind w:firstLine="720"/>
-        <w:rPr>
-          <w:rFonts w:eastAsiaTheme="minorEastAsia"/>
-        </w:rPr>
-      </w:pPr>
-      <w:r>
-        <w:rPr>
-          <w:rFonts w:eastAsiaTheme="minorEastAsia"/>
-        </w:rPr>
-        <w:t xml:space="preserve">To validate the short circuit protection feature, we will probe the gate and source of the discharge power field effect transistor (FET), using a DMM. We will short the </w:t>
-      </w:r>
-      <m:oMath>
-        <m:r>
-          <w:rPr>
-            <w:rFonts w:ascii="Cambria Math" w:eastAsiaTheme="minorEastAsia" w:hAnsi="Cambria Math"/>
-          </w:rPr>
-          <m:t>pack+</m:t>
-        </m:r>
-      </m:oMath>
-      <w:r>
-        <w:rPr>
-          <w:rFonts w:eastAsiaTheme="minorEastAsia"/>
-        </w:rPr>
-        <w:t xml:space="preserve"> and </w:t>
-      </w:r>
-      <m:oMath>
-        <m:r>
-          <w:rPr>
-            <w:rFonts w:ascii="Cambria Math" w:eastAsiaTheme="minorEastAsia" w:hAnsi="Cambria Math"/>
-          </w:rPr>
-          <m:t>pack-</m:t>
-        </m:r>
-      </m:oMath>
+      <w:r>
+        <w:rPr>
+          <w:rFonts w:eastAsiaTheme="minorEastAsia"/>
+        </w:rPr>
+        <w:t>pack-</w:t>
+      </w:r>
       <w:r>
         <w:rPr>
           <w:rFonts w:eastAsiaTheme="minorEastAsia"/>
@@ -4370,14 +5503,12 @@
         <w:lastRenderedPageBreak/>
         <w:t xml:space="preserve">of the charge power FET. Once the voltage of the cells reaches </w:t>
       </w:r>
-      <m:oMath>
-        <m:r>
-          <w:rPr>
-            <w:rFonts w:ascii="Cambria Math" w:eastAsiaTheme="minorEastAsia" w:hAnsi="Cambria Math"/>
-          </w:rPr>
-          <m:t>4.2V</m:t>
-        </m:r>
-      </m:oMath>
+      <w:r>
+        <w:rPr>
+          <w:rFonts w:eastAsiaTheme="minorEastAsia"/>
+        </w:rPr>
+        <w:t>4.2V</w:t>
+      </w:r>
       <w:r>
         <w:rPr>
           <w:rFonts w:eastAsiaTheme="minorEastAsia"/>
@@ -4467,33 +5598,35 @@
         </w:rPr>
         <w:t xml:space="preserve">To validate the over-discharge protection feature, we will begin discharging the batteries of the device, by applying a load across </w:t>
       </w:r>
-      <m:oMath>
-        <m:r>
-          <w:rPr>
-            <w:rFonts w:ascii="Cambria Math" w:eastAsiaTheme="minorEastAsia" w:hAnsi="Cambria Math"/>
-          </w:rPr>
-          <m:t>pack+</m:t>
-        </m:r>
-      </m:oMath>
+      <w:r>
+        <w:rPr>
+          <w:rFonts w:eastAsiaTheme="minorEastAsia"/>
+        </w:rPr>
+        <w:t>pack+</w:t>
+      </w:r>
       <w:r>
         <w:rPr>
           <w:rFonts w:eastAsiaTheme="minorEastAsia"/>
         </w:rPr>
         <w:t xml:space="preserve"> and </w:t>
       </w:r>
-      <m:oMath>
-        <m:r>
-          <w:rPr>
-            <w:rFonts w:ascii="Cambria Math" w:eastAsiaTheme="minorEastAsia" w:hAnsi="Cambria Math"/>
-          </w:rPr>
-          <m:t>pack-</m:t>
-        </m:r>
-      </m:oMath>
-      <w:r>
-        <w:rPr>
-          <w:rFonts w:eastAsiaTheme="minorEastAsia"/>
-        </w:rPr>
-        <w:t>. We will monitor the voltage of each cell by having a DMM in parallel. Using a DMM, we will probe the gate and source of the discharge power FET.</w:t>
+      <w:r>
+        <w:rPr>
+          <w:rFonts w:eastAsiaTheme="minorEastAsia"/>
+        </w:rPr>
+        <w:t>pack-</w:t>
+      </w:r>
+      <w:r>
+        <w:rPr>
+          <w:rFonts w:eastAsiaTheme="minorEastAsia"/>
+        </w:rPr>
+        <w:t>.</w:t>
+      </w:r>
+      <w:r>
+        <w:rPr>
+          <w:rFonts w:eastAsiaTheme="minorEastAsia"/>
+        </w:rPr>
+        <w:t xml:space="preserve"> We will monitor the voltage of each cell by having a DMM in parallel. Using a DMM, we will probe the gate and source of the discharge power FET.</w:t>
       </w:r>
       <w:r>
         <w:rPr>
@@ -4507,14 +5640,12 @@
         </w:rPr>
         <w:t xml:space="preserve">Once the voltage of the cells reaches </w:t>
       </w:r>
-      <m:oMath>
-        <m:r>
-          <w:rPr>
-            <w:rFonts w:ascii="Cambria Math" w:eastAsiaTheme="minorEastAsia" w:hAnsi="Cambria Math"/>
-          </w:rPr>
-          <m:t>3V</m:t>
-        </m:r>
-      </m:oMath>
+      <w:r>
+        <w:rPr>
+          <w:rFonts w:eastAsiaTheme="minorEastAsia"/>
+        </w:rPr>
+        <w:t>3V</w:t>
+      </w:r>
       <w:r>
         <w:rPr>
           <w:rFonts w:eastAsiaTheme="minorEastAsia"/>
@@ -4604,28 +5735,30 @@
         </w:rPr>
         <w:t xml:space="preserve">To validate the high-temperature protection feature, we will begin discharging the batteries of the device, by applying a load across </w:t>
       </w:r>
-      <m:oMath>
-        <m:r>
-          <w:rPr>
-            <w:rFonts w:ascii="Cambria Math" w:eastAsiaTheme="minorEastAsia" w:hAnsi="Cambria Math"/>
-          </w:rPr>
-          <m:t>pack+</m:t>
-        </m:r>
-      </m:oMath>
-      <w:r>
-        <w:rPr>
-          <w:rFonts w:eastAsiaTheme="minorEastAsia"/>
-        </w:rPr>
-        <w:t xml:space="preserve"> and </w:t>
-      </w:r>
-      <m:oMath>
-        <m:r>
-          <w:rPr>
-            <w:rFonts w:ascii="Cambria Math" w:eastAsiaTheme="minorEastAsia" w:hAnsi="Cambria Math"/>
-          </w:rPr>
-          <m:t>pack-</m:t>
-        </m:r>
-      </m:oMath>
+      <w:r>
+        <w:rPr>
+          <w:rFonts w:eastAsiaTheme="minorEastAsia"/>
+        </w:rPr>
+        <w:t>pack+</w:t>
+      </w:r>
+      <w:r>
+        <w:rPr>
+          <w:rFonts w:eastAsiaTheme="minorEastAsia"/>
+        </w:rPr>
+        <w:t xml:space="preserve"> </w:t>
+      </w:r>
+      <w:r>
+        <w:rPr>
+          <w:rFonts w:eastAsiaTheme="minorEastAsia"/>
+        </w:rPr>
+        <w:t xml:space="preserve">and </w:t>
+      </w:r>
+      <w:r>
+        <w:rPr>
+          <w:rFonts w:eastAsiaTheme="minorEastAsia"/>
+        </w:rPr>
+        <w:t>pack-</w:t>
+      </w:r>
       <w:r>
         <w:rPr>
           <w:rFonts w:eastAsiaTheme="minorEastAsia"/>
@@ -4757,7 +5890,19 @@
         <w:rPr>
           <w:rFonts w:eastAsiaTheme="minorEastAsia"/>
         </w:rPr>
-        <w:t xml:space="preserve"> outputting that data to a CSV file</w:t>
+        <w:t xml:space="preserve"> outputting that data to a </w:t>
+      </w:r>
+      <w:r>
+        <w:rPr>
+          <w:rFonts w:eastAsiaTheme="minorEastAsia"/>
+        </w:rPr>
+        <w:t>.csv</w:t>
+      </w:r>
+      <w:r>
+        <w:rPr>
+          <w:rFonts w:eastAsiaTheme="minorEastAsia"/>
+        </w:rPr>
+        <w:t xml:space="preserve"> file</w:t>
       </w:r>
       <w:r>
         <w:rPr>
@@ -4765,28 +5910,24 @@
         </w:rPr>
         <w:t xml:space="preserve">. We will then apply various loads across the </w:t>
       </w:r>
-      <m:oMath>
-        <m:r>
-          <w:rPr>
-            <w:rFonts w:ascii="Cambria Math" w:eastAsiaTheme="minorEastAsia" w:hAnsi="Cambria Math"/>
-          </w:rPr>
-          <m:t>24V</m:t>
-        </m:r>
-      </m:oMath>
+      <w:r>
+        <w:rPr>
+          <w:rFonts w:eastAsiaTheme="minorEastAsia"/>
+        </w:rPr>
+        <w:t>24V</w:t>
+      </w:r>
       <w:r>
         <w:rPr>
           <w:rFonts w:eastAsiaTheme="minorEastAsia"/>
         </w:rPr>
         <w:t xml:space="preserve"> rail and the </w:t>
       </w:r>
-      <m:oMath>
-        <m:r>
-          <w:rPr>
-            <w:rFonts w:ascii="Cambria Math" w:eastAsiaTheme="minorEastAsia" w:hAnsi="Cambria Math"/>
-          </w:rPr>
-          <m:t>12V</m:t>
-        </m:r>
-      </m:oMath>
+      <w:r>
+        <w:rPr>
+          <w:rFonts w:eastAsiaTheme="minorEastAsia"/>
+        </w:rPr>
+        <w:t>12V</w:t>
+      </w:r>
       <w:r>
         <w:rPr>
           <w:rFonts w:eastAsiaTheme="minorEastAsia"/>
@@ -4797,7 +5938,19 @@
         <w:rPr>
           <w:rFonts w:eastAsiaTheme="minorEastAsia"/>
         </w:rPr>
-        <w:t xml:space="preserve">of the CSV file </w:t>
+        <w:t xml:space="preserve">of the </w:t>
+      </w:r>
+      <w:r>
+        <w:rPr>
+          <w:rFonts w:eastAsiaTheme="minorEastAsia"/>
+        </w:rPr>
+        <w:t>.csv</w:t>
+      </w:r>
+      <w:r>
+        <w:rPr>
+          <w:rFonts w:eastAsiaTheme="minorEastAsia"/>
+        </w:rPr>
+        <w:t xml:space="preserve"> file </w:t>
       </w:r>
       <w:r>
         <w:rPr>
@@ -4824,16 +5977,20 @@
         <w:t xml:space="preserve"> </w:t>
       </w:r>
       <w:r>
-        <w:t xml:space="preserve">up two DMMs one in series with </w:t>
-      </w:r>
-      <m:oMath>
-        <m:r>
-          <w:rPr>
-            <w:rFonts w:ascii="Cambria Math" w:hAnsi="Cambria Math"/>
-          </w:rPr>
-          <m:t>pack+</m:t>
-        </m:r>
-      </m:oMath>
+        <w:t xml:space="preserve">up two DMMs one in </w:t>
+      </w:r>
+      <w:r>
+        <w:t>parallel</w:t>
+      </w:r>
+      <w:r>
+        <w:t xml:space="preserve"> with </w:t>
+      </w:r>
+      <w:r>
+        <w:rPr>
+          <w:rFonts w:eastAsiaTheme="minorEastAsia"/>
+        </w:rPr>
+        <w:t>pack+</w:t>
+      </w:r>
       <w:r>
         <w:rPr>
           <w:rFonts w:eastAsiaTheme="minorEastAsia"/>
@@ -4862,21 +6019,37 @@
         <w:rPr>
           <w:rFonts w:eastAsiaTheme="minorEastAsia"/>
         </w:rPr>
-        <w:t xml:space="preserve">one in parallel with </w:t>
-      </w:r>
-      <m:oMath>
-        <m:r>
-          <w:rPr>
-            <w:rFonts w:ascii="Cambria Math" w:eastAsiaTheme="minorEastAsia" w:hAnsi="Cambria Math"/>
-          </w:rPr>
-          <m:t>pack+</m:t>
-        </m:r>
-      </m:oMath>
-      <w:r>
-        <w:rPr>
-          <w:rFonts w:eastAsiaTheme="minorEastAsia"/>
-        </w:rPr>
-        <w:t xml:space="preserve"> to measure the current output. To measure temperature, we will attach an external Type-K thermocouple to the </w:t>
+        <w:t xml:space="preserve">one in </w:t>
+      </w:r>
+      <w:r>
+        <w:rPr>
+          <w:rFonts w:eastAsiaTheme="minorEastAsia"/>
+        </w:rPr>
+        <w:t>series</w:t>
+      </w:r>
+      <w:r>
+        <w:rPr>
+          <w:rFonts w:eastAsiaTheme="minorEastAsia"/>
+        </w:rPr>
+        <w:t xml:space="preserve"> with </w:t>
+      </w:r>
+      <w:r>
+        <w:rPr>
+          <w:rFonts w:eastAsiaTheme="minorEastAsia"/>
+        </w:rPr>
+        <w:t>pack+</w:t>
+      </w:r>
+      <w:r>
+        <w:rPr>
+          <w:rFonts w:eastAsiaTheme="minorEastAsia"/>
+        </w:rPr>
+        <w:t xml:space="preserve"> </w:t>
+      </w:r>
+      <w:r>
+        <w:rPr>
+          <w:rFonts w:eastAsiaTheme="minorEastAsia"/>
+        </w:rPr>
+        <w:t xml:space="preserve">to measure the current output. To measure temperature, we will attach an external Type-K thermocouple to the </w:t>
       </w:r>
       <w:r>
         <w:rPr>
@@ -6500,6 +7673,15 @@
 </file>
 
 <file path=customXml/item1.xml><?xml version="1.0" encoding="utf-8"?>
+<?mso-contentType ?>
+<FormTemplates xmlns="http://schemas.microsoft.com/sharepoint/v3/contenttype/forms">
+  <Display>DocumentLibraryForm</Display>
+  <Edit>DocumentLibraryForm</Edit>
+  <New>DocumentLibraryForm</New>
+</FormTemplates>
+</file>
+
+<file path=customXml/item2.xml><?xml version="1.0" encoding="utf-8"?>
 <ct:contentTypeSchema xmlns:ct="http://schemas.microsoft.com/office/2006/metadata/contentType" xmlns:ma="http://schemas.microsoft.com/office/2006/metadata/properties/metaAttributes" ct:_="" ma:_="" ma:contentTypeName="Document" ma:contentTypeID="0x010100B2A4B1FFEA3FBF468DF7BC5A8664AD99" ma:contentTypeVersion="7" ma:contentTypeDescription="Create a new document." ma:contentTypeScope="" ma:versionID="77af58145839a0b2f89f35928ecf8de1">
   <xsd:schema xmlns:xsd="http://www.w3.org/2001/XMLSchema" xmlns:xs="http://www.w3.org/2001/XMLSchema" xmlns:p="http://schemas.microsoft.com/office/2006/metadata/properties" xmlns:ns3="9fb84374-df63-4158-a3ab-4766c7eb1df8" xmlns:ns4="c064427d-0cd1-499b-8184-eb3b3c18a3ca" targetNamespace="http://schemas.microsoft.com/office/2006/metadata/properties" ma:root="true" ma:fieldsID="5fae3d008ab3171a50a324f7ab8effee" ns3:_="" ns4:_="">
     <xsd:import namespace="9fb84374-df63-4158-a3ab-4766c7eb1df8"/>
@@ -6684,15 +7866,6 @@
 </ct:contentTypeSchema>
 </file>
 
-<file path=customXml/item2.xml><?xml version="1.0" encoding="utf-8"?>
-<?mso-contentType ?>
-<FormTemplates xmlns="http://schemas.microsoft.com/sharepoint/v3/contenttype/forms">
-  <Display>DocumentLibraryForm</Display>
-  <Edit>DocumentLibraryForm</Edit>
-  <New>DocumentLibraryForm</New>
-</FormTemplates>
-</file>
-
 <file path=customXml/item3.xml><?xml version="1.0" encoding="utf-8"?>
 <p:properties xmlns:p="http://schemas.microsoft.com/office/2006/metadata/properties" xmlns:xsi="http://www.w3.org/2001/XMLSchema-instance" xmlns:pc="http://schemas.microsoft.com/office/infopath/2007/PartnerControls">
   <documentManagement/>
@@ -6700,6 +7873,14 @@
 </file>
 
 <file path=customXml/itemProps1.xml><?xml version="1.0" encoding="utf-8"?>
+<ds:datastoreItem xmlns:ds="http://schemas.openxmlformats.org/officeDocument/2006/customXml" ds:itemID="{CD3AFAFD-681B-409B-9518-4EC542FD6775}">
+  <ds:schemaRefs>
+    <ds:schemaRef ds:uri="http://schemas.microsoft.com/sharepoint/v3/contenttype/forms"/>
+  </ds:schemaRefs>
+</ds:datastoreItem>
+</file>
+
+<file path=customXml/itemProps2.xml><?xml version="1.0" encoding="utf-8"?>
 <ds:datastoreItem xmlns:ds="http://schemas.openxmlformats.org/officeDocument/2006/customXml" ds:itemID="{5BC09246-E1A2-45BF-B945-0211F5DBE6BF}">
   <ds:schemaRefs>
     <ds:schemaRef ds:uri="http://schemas.microsoft.com/office/2006/metadata/contentType"/>
@@ -6718,27 +7899,11 @@
 </ds:datastoreItem>
 </file>
 
-<file path=customXml/itemProps2.xml><?xml version="1.0" encoding="utf-8"?>
-<ds:datastoreItem xmlns:ds="http://schemas.openxmlformats.org/officeDocument/2006/customXml" ds:itemID="{CD3AFAFD-681B-409B-9518-4EC542FD6775}">
-  <ds:schemaRefs>
-    <ds:schemaRef ds:uri="http://schemas.microsoft.com/sharepoint/v3/contenttype/forms"/>
-  </ds:schemaRefs>
-</ds:datastoreItem>
-</file>
-
 <file path=customXml/itemProps3.xml><?xml version="1.0" encoding="utf-8"?>
 <ds:datastoreItem xmlns:ds="http://schemas.openxmlformats.org/officeDocument/2006/customXml" ds:itemID="{41A57DF9-EC27-43B3-8F6E-FDF1C6CBDE63}">
   <ds:schemaRefs>
-    <ds:schemaRef ds:uri="http://purl.org/dc/terms/"/>
-    <ds:schemaRef ds:uri="9fb84374-df63-4158-a3ab-4766c7eb1df8"/>
-    <ds:schemaRef ds:uri="http://schemas.microsoft.com/office/2006/documentManagement/types"/>
-    <ds:schemaRef ds:uri="http://purl.org/dc/elements/1.1/"/>
-    <ds:schemaRef ds:uri="http://purl.org/dc/dcmitype/"/>
-    <ds:schemaRef ds:uri="http://www.w3.org/XML/1998/namespace"/>
     <ds:schemaRef ds:uri="http://schemas.microsoft.com/office/2006/metadata/properties"/>
-    <ds:schemaRef ds:uri="http://schemas.openxmlformats.org/package/2006/metadata/core-properties"/>
     <ds:schemaRef ds:uri="http://schemas.microsoft.com/office/infopath/2007/PartnerControls"/>
-    <ds:schemaRef ds:uri="c064427d-0cd1-499b-8184-eb3b3c18a3ca"/>
   </ds:schemaRefs>
 </ds:datastoreItem>
 </file>
</xml_diff>